<commit_message>
Zavrsena verzija, dodan kraj, manje greske ispravljene, promijenjeni naslovi
</commit_message>
<xml_diff>
--- a/Final_versions/Final.docx
+++ b/Final_versions/Final.docx
@@ -200,7 +200,6 @@
         </w:rPr>
         <w:t xml:space="preserve">Cilj ovog poslovnog plana je </w:t>
       </w:r>
-      <w:proofErr w:type="spellStart"/>
       <w:r>
         <w:rPr>
           <w:rFonts w:ascii="Georgia" w:eastAsia="Times New Roman" w:hAnsi="Georgia" w:cs="Times New Roman"/>
@@ -208,9 +207,17 @@
           <w:szCs w:val="24"/>
           <w:lang w:val="en-US"/>
         </w:rPr>
-        <w:t>pozicioniranje</w:t>
-      </w:r>
-      <w:proofErr w:type="spellEnd"/>
+        <w:t xml:space="preserve">pozicioniranje Zagrebačke banke kao inovativne banke usmjerene prema mladim klijentima i banke koja pruža pomoć u svakodnevnom životu. Jedan od glavnih zadataka kojima pokušavamo to postići je izrada mobilne aplikacije koja bi olakšala svakodnevni život mladima. </w:t>
+      </w:r>
+    </w:p>
+    <w:p>
+      <w:pPr>
+        <w:rPr>
+          <w:rFonts w:ascii="Georgia" w:hAnsi="Georgia"/>
+          <w:sz w:val="24"/>
+          <w:szCs w:val="24"/>
+        </w:rPr>
+      </w:pPr>
       <w:r>
         <w:rPr>
           <w:rFonts w:ascii="Georgia" w:eastAsia="Times New Roman" w:hAnsi="Georgia" w:cs="Times New Roman"/>
@@ -218,9 +225,8 @@
           <w:szCs w:val="24"/>
           <w:lang w:val="en-US"/>
         </w:rPr>
-        <w:t xml:space="preserve"> </w:t>
-      </w:r>
-      <w:proofErr w:type="spellStart"/>
+        <w:t xml:space="preserve">Prvi korak našeg rada </w:t>
+      </w:r>
       <w:r>
         <w:rPr>
           <w:rFonts w:ascii="Georgia" w:eastAsia="Times New Roman" w:hAnsi="Georgia" w:cs="Times New Roman"/>
@@ -228,948 +234,7 @@
           <w:szCs w:val="24"/>
           <w:lang w:val="en-US"/>
         </w:rPr>
-        <w:t>Zagrebačke</w:t>
-      </w:r>
-      <w:proofErr w:type="spellEnd"/>
-      <w:r>
-        <w:rPr>
-          <w:rFonts w:ascii="Georgia" w:eastAsia="Times New Roman" w:hAnsi="Georgia" w:cs="Times New Roman"/>
-          <w:sz w:val="24"/>
-          <w:szCs w:val="24"/>
-          <w:lang w:val="en-US"/>
-        </w:rPr>
-        <w:t xml:space="preserve"> </w:t>
-      </w:r>
-      <w:proofErr w:type="spellStart"/>
-      <w:r>
-        <w:rPr>
-          <w:rFonts w:ascii="Georgia" w:eastAsia="Times New Roman" w:hAnsi="Georgia" w:cs="Times New Roman"/>
-          <w:sz w:val="24"/>
-          <w:szCs w:val="24"/>
-          <w:lang w:val="en-US"/>
-        </w:rPr>
-        <w:t>banke</w:t>
-      </w:r>
-      <w:proofErr w:type="spellEnd"/>
-      <w:r>
-        <w:rPr>
-          <w:rFonts w:ascii="Georgia" w:eastAsia="Times New Roman" w:hAnsi="Georgia" w:cs="Times New Roman"/>
-          <w:sz w:val="24"/>
-          <w:szCs w:val="24"/>
-          <w:lang w:val="en-US"/>
-        </w:rPr>
-        <w:t xml:space="preserve"> </w:t>
-      </w:r>
-      <w:proofErr w:type="spellStart"/>
-      <w:r>
-        <w:rPr>
-          <w:rFonts w:ascii="Georgia" w:eastAsia="Times New Roman" w:hAnsi="Georgia" w:cs="Times New Roman"/>
-          <w:sz w:val="24"/>
-          <w:szCs w:val="24"/>
-          <w:lang w:val="en-US"/>
-        </w:rPr>
-        <w:t>kao</w:t>
-      </w:r>
-      <w:proofErr w:type="spellEnd"/>
-      <w:r>
-        <w:rPr>
-          <w:rFonts w:ascii="Georgia" w:eastAsia="Times New Roman" w:hAnsi="Georgia" w:cs="Times New Roman"/>
-          <w:sz w:val="24"/>
-          <w:szCs w:val="24"/>
-          <w:lang w:val="en-US"/>
-        </w:rPr>
-        <w:t xml:space="preserve"> </w:t>
-      </w:r>
-      <w:proofErr w:type="spellStart"/>
-      <w:r>
-        <w:rPr>
-          <w:rFonts w:ascii="Georgia" w:eastAsia="Times New Roman" w:hAnsi="Georgia" w:cs="Times New Roman"/>
-          <w:sz w:val="24"/>
-          <w:szCs w:val="24"/>
-          <w:lang w:val="en-US"/>
-        </w:rPr>
-        <w:t>inovativne</w:t>
-      </w:r>
-      <w:proofErr w:type="spellEnd"/>
-      <w:r>
-        <w:rPr>
-          <w:rFonts w:ascii="Georgia" w:eastAsia="Times New Roman" w:hAnsi="Georgia" w:cs="Times New Roman"/>
-          <w:sz w:val="24"/>
-          <w:szCs w:val="24"/>
-          <w:lang w:val="en-US"/>
-        </w:rPr>
-        <w:t xml:space="preserve"> </w:t>
-      </w:r>
-      <w:proofErr w:type="spellStart"/>
-      <w:r>
-        <w:rPr>
-          <w:rFonts w:ascii="Georgia" w:eastAsia="Times New Roman" w:hAnsi="Georgia" w:cs="Times New Roman"/>
-          <w:sz w:val="24"/>
-          <w:szCs w:val="24"/>
-          <w:lang w:val="en-US"/>
-        </w:rPr>
-        <w:t>banke</w:t>
-      </w:r>
-      <w:proofErr w:type="spellEnd"/>
-      <w:r>
-        <w:rPr>
-          <w:rFonts w:ascii="Georgia" w:eastAsia="Times New Roman" w:hAnsi="Georgia" w:cs="Times New Roman"/>
-          <w:sz w:val="24"/>
-          <w:szCs w:val="24"/>
-          <w:lang w:val="en-US"/>
-        </w:rPr>
-        <w:t xml:space="preserve"> </w:t>
-      </w:r>
-      <w:proofErr w:type="spellStart"/>
-      <w:r>
-        <w:rPr>
-          <w:rFonts w:ascii="Georgia" w:eastAsia="Times New Roman" w:hAnsi="Georgia" w:cs="Times New Roman"/>
-          <w:sz w:val="24"/>
-          <w:szCs w:val="24"/>
-          <w:lang w:val="en-US"/>
-        </w:rPr>
-        <w:t>usmjerene</w:t>
-      </w:r>
-      <w:proofErr w:type="spellEnd"/>
-      <w:r>
-        <w:rPr>
-          <w:rFonts w:ascii="Georgia" w:eastAsia="Times New Roman" w:hAnsi="Georgia" w:cs="Times New Roman"/>
-          <w:sz w:val="24"/>
-          <w:szCs w:val="24"/>
-          <w:lang w:val="en-US"/>
-        </w:rPr>
-        <w:t xml:space="preserve"> </w:t>
-      </w:r>
-      <w:proofErr w:type="spellStart"/>
-      <w:r>
-        <w:rPr>
-          <w:rFonts w:ascii="Georgia" w:eastAsia="Times New Roman" w:hAnsi="Georgia" w:cs="Times New Roman"/>
-          <w:sz w:val="24"/>
-          <w:szCs w:val="24"/>
-          <w:lang w:val="en-US"/>
-        </w:rPr>
-        <w:t>prema</w:t>
-      </w:r>
-      <w:proofErr w:type="spellEnd"/>
-      <w:r>
-        <w:rPr>
-          <w:rFonts w:ascii="Georgia" w:eastAsia="Times New Roman" w:hAnsi="Georgia" w:cs="Times New Roman"/>
-          <w:sz w:val="24"/>
-          <w:szCs w:val="24"/>
-          <w:lang w:val="en-US"/>
-        </w:rPr>
-        <w:t xml:space="preserve"> </w:t>
-      </w:r>
-      <w:proofErr w:type="spellStart"/>
-      <w:r>
-        <w:rPr>
-          <w:rFonts w:ascii="Georgia" w:eastAsia="Times New Roman" w:hAnsi="Georgia" w:cs="Times New Roman"/>
-          <w:sz w:val="24"/>
-          <w:szCs w:val="24"/>
-          <w:lang w:val="en-US"/>
-        </w:rPr>
-        <w:t>mladim</w:t>
-      </w:r>
-      <w:proofErr w:type="spellEnd"/>
-      <w:r>
-        <w:rPr>
-          <w:rFonts w:ascii="Georgia" w:eastAsia="Times New Roman" w:hAnsi="Georgia" w:cs="Times New Roman"/>
-          <w:sz w:val="24"/>
-          <w:szCs w:val="24"/>
-          <w:lang w:val="en-US"/>
-        </w:rPr>
-        <w:t xml:space="preserve"> </w:t>
-      </w:r>
-      <w:proofErr w:type="spellStart"/>
-      <w:r>
-        <w:rPr>
-          <w:rFonts w:ascii="Georgia" w:eastAsia="Times New Roman" w:hAnsi="Georgia" w:cs="Times New Roman"/>
-          <w:sz w:val="24"/>
-          <w:szCs w:val="24"/>
-          <w:lang w:val="en-US"/>
-        </w:rPr>
-        <w:t>klijentima</w:t>
-      </w:r>
-      <w:proofErr w:type="spellEnd"/>
-      <w:r>
-        <w:rPr>
-          <w:rFonts w:ascii="Georgia" w:eastAsia="Times New Roman" w:hAnsi="Georgia" w:cs="Times New Roman"/>
-          <w:sz w:val="24"/>
-          <w:szCs w:val="24"/>
-          <w:lang w:val="en-US"/>
-        </w:rPr>
-        <w:t xml:space="preserve"> i </w:t>
-      </w:r>
-      <w:proofErr w:type="spellStart"/>
-      <w:r>
-        <w:rPr>
-          <w:rFonts w:ascii="Georgia" w:eastAsia="Times New Roman" w:hAnsi="Georgia" w:cs="Times New Roman"/>
-          <w:sz w:val="24"/>
-          <w:szCs w:val="24"/>
-          <w:lang w:val="en-US"/>
-        </w:rPr>
-        <w:t>banke</w:t>
-      </w:r>
-      <w:proofErr w:type="spellEnd"/>
-      <w:r>
-        <w:rPr>
-          <w:rFonts w:ascii="Georgia" w:eastAsia="Times New Roman" w:hAnsi="Georgia" w:cs="Times New Roman"/>
-          <w:sz w:val="24"/>
-          <w:szCs w:val="24"/>
-          <w:lang w:val="en-US"/>
-        </w:rPr>
-        <w:t xml:space="preserve"> koja </w:t>
-      </w:r>
-      <w:proofErr w:type="spellStart"/>
-      <w:r>
-        <w:rPr>
-          <w:rFonts w:ascii="Georgia" w:eastAsia="Times New Roman" w:hAnsi="Georgia" w:cs="Times New Roman"/>
-          <w:sz w:val="24"/>
-          <w:szCs w:val="24"/>
-          <w:lang w:val="en-US"/>
-        </w:rPr>
-        <w:t>pruža</w:t>
-      </w:r>
-      <w:proofErr w:type="spellEnd"/>
-      <w:r>
-        <w:rPr>
-          <w:rFonts w:ascii="Georgia" w:eastAsia="Times New Roman" w:hAnsi="Georgia" w:cs="Times New Roman"/>
-          <w:sz w:val="24"/>
-          <w:szCs w:val="24"/>
-          <w:lang w:val="en-US"/>
-        </w:rPr>
-        <w:t xml:space="preserve"> </w:t>
-      </w:r>
-      <w:proofErr w:type="spellStart"/>
-      <w:r>
-        <w:rPr>
-          <w:rFonts w:ascii="Georgia" w:eastAsia="Times New Roman" w:hAnsi="Georgia" w:cs="Times New Roman"/>
-          <w:sz w:val="24"/>
-          <w:szCs w:val="24"/>
-          <w:lang w:val="en-US"/>
-        </w:rPr>
-        <w:t>pomoć</w:t>
-      </w:r>
-      <w:proofErr w:type="spellEnd"/>
-      <w:r>
-        <w:rPr>
-          <w:rFonts w:ascii="Georgia" w:eastAsia="Times New Roman" w:hAnsi="Georgia" w:cs="Times New Roman"/>
-          <w:sz w:val="24"/>
-          <w:szCs w:val="24"/>
-          <w:lang w:val="en-US"/>
-        </w:rPr>
-        <w:t xml:space="preserve"> u </w:t>
-      </w:r>
-      <w:proofErr w:type="spellStart"/>
-      <w:r>
-        <w:rPr>
-          <w:rFonts w:ascii="Georgia" w:eastAsia="Times New Roman" w:hAnsi="Georgia" w:cs="Times New Roman"/>
-          <w:sz w:val="24"/>
-          <w:szCs w:val="24"/>
-          <w:lang w:val="en-US"/>
-        </w:rPr>
-        <w:t>svakodnevnom</w:t>
-      </w:r>
-      <w:proofErr w:type="spellEnd"/>
-      <w:r>
-        <w:rPr>
-          <w:rFonts w:ascii="Georgia" w:eastAsia="Times New Roman" w:hAnsi="Georgia" w:cs="Times New Roman"/>
-          <w:sz w:val="24"/>
-          <w:szCs w:val="24"/>
-          <w:lang w:val="en-US"/>
-        </w:rPr>
-        <w:t xml:space="preserve"> </w:t>
-      </w:r>
-      <w:proofErr w:type="spellStart"/>
-      <w:r>
-        <w:rPr>
-          <w:rFonts w:ascii="Georgia" w:eastAsia="Times New Roman" w:hAnsi="Georgia" w:cs="Times New Roman"/>
-          <w:sz w:val="24"/>
-          <w:szCs w:val="24"/>
-          <w:lang w:val="en-US"/>
-        </w:rPr>
-        <w:t>životu</w:t>
-      </w:r>
-      <w:proofErr w:type="spellEnd"/>
-      <w:r>
-        <w:rPr>
-          <w:rFonts w:ascii="Georgia" w:eastAsia="Times New Roman" w:hAnsi="Georgia" w:cs="Times New Roman"/>
-          <w:sz w:val="24"/>
-          <w:szCs w:val="24"/>
-          <w:lang w:val="en-US"/>
-        </w:rPr>
-        <w:t xml:space="preserve">. </w:t>
-      </w:r>
-      <w:proofErr w:type="spellStart"/>
-      <w:r>
-        <w:rPr>
-          <w:rFonts w:ascii="Georgia" w:eastAsia="Times New Roman" w:hAnsi="Georgia" w:cs="Times New Roman"/>
-          <w:sz w:val="24"/>
-          <w:szCs w:val="24"/>
-          <w:lang w:val="en-US"/>
-        </w:rPr>
-        <w:t>Jedan</w:t>
-      </w:r>
-      <w:proofErr w:type="spellEnd"/>
-      <w:r>
-        <w:rPr>
-          <w:rFonts w:ascii="Georgia" w:eastAsia="Times New Roman" w:hAnsi="Georgia" w:cs="Times New Roman"/>
-          <w:sz w:val="24"/>
-          <w:szCs w:val="24"/>
-          <w:lang w:val="en-US"/>
-        </w:rPr>
-        <w:t xml:space="preserve"> </w:t>
-      </w:r>
-      <w:proofErr w:type="gramStart"/>
-      <w:r>
-        <w:rPr>
-          <w:rFonts w:ascii="Georgia" w:eastAsia="Times New Roman" w:hAnsi="Georgia" w:cs="Times New Roman"/>
-          <w:sz w:val="24"/>
-          <w:szCs w:val="24"/>
-          <w:lang w:val="en-US"/>
-        </w:rPr>
-        <w:t>od</w:t>
-      </w:r>
-      <w:proofErr w:type="gramEnd"/>
-      <w:r>
-        <w:rPr>
-          <w:rFonts w:ascii="Georgia" w:eastAsia="Times New Roman" w:hAnsi="Georgia" w:cs="Times New Roman"/>
-          <w:sz w:val="24"/>
-          <w:szCs w:val="24"/>
-          <w:lang w:val="en-US"/>
-        </w:rPr>
-        <w:t xml:space="preserve"> </w:t>
-      </w:r>
-      <w:proofErr w:type="spellStart"/>
-      <w:r>
-        <w:rPr>
-          <w:rFonts w:ascii="Georgia" w:eastAsia="Times New Roman" w:hAnsi="Georgia" w:cs="Times New Roman"/>
-          <w:sz w:val="24"/>
-          <w:szCs w:val="24"/>
-          <w:lang w:val="en-US"/>
-        </w:rPr>
-        <w:t>glavnih</w:t>
-      </w:r>
-      <w:proofErr w:type="spellEnd"/>
-      <w:r>
-        <w:rPr>
-          <w:rFonts w:ascii="Georgia" w:eastAsia="Times New Roman" w:hAnsi="Georgia" w:cs="Times New Roman"/>
-          <w:sz w:val="24"/>
-          <w:szCs w:val="24"/>
-          <w:lang w:val="en-US"/>
-        </w:rPr>
-        <w:t xml:space="preserve"> </w:t>
-      </w:r>
-      <w:proofErr w:type="spellStart"/>
-      <w:r>
-        <w:rPr>
-          <w:rFonts w:ascii="Georgia" w:eastAsia="Times New Roman" w:hAnsi="Georgia" w:cs="Times New Roman"/>
-          <w:sz w:val="24"/>
-          <w:szCs w:val="24"/>
-          <w:lang w:val="en-US"/>
-        </w:rPr>
-        <w:t>zadataka</w:t>
-      </w:r>
-      <w:proofErr w:type="spellEnd"/>
-      <w:r>
-        <w:rPr>
-          <w:rFonts w:ascii="Georgia" w:eastAsia="Times New Roman" w:hAnsi="Georgia" w:cs="Times New Roman"/>
-          <w:sz w:val="24"/>
-          <w:szCs w:val="24"/>
-          <w:lang w:val="en-US"/>
-        </w:rPr>
-        <w:t xml:space="preserve"> </w:t>
-      </w:r>
-      <w:proofErr w:type="spellStart"/>
-      <w:r>
-        <w:rPr>
-          <w:rFonts w:ascii="Georgia" w:eastAsia="Times New Roman" w:hAnsi="Georgia" w:cs="Times New Roman"/>
-          <w:sz w:val="24"/>
-          <w:szCs w:val="24"/>
-          <w:lang w:val="en-US"/>
-        </w:rPr>
-        <w:t>kojima</w:t>
-      </w:r>
-      <w:proofErr w:type="spellEnd"/>
-      <w:r>
-        <w:rPr>
-          <w:rFonts w:ascii="Georgia" w:eastAsia="Times New Roman" w:hAnsi="Georgia" w:cs="Times New Roman"/>
-          <w:sz w:val="24"/>
-          <w:szCs w:val="24"/>
-          <w:lang w:val="en-US"/>
-        </w:rPr>
-        <w:t xml:space="preserve"> </w:t>
-      </w:r>
-      <w:proofErr w:type="spellStart"/>
-      <w:r>
-        <w:rPr>
-          <w:rFonts w:ascii="Georgia" w:eastAsia="Times New Roman" w:hAnsi="Georgia" w:cs="Times New Roman"/>
-          <w:sz w:val="24"/>
-          <w:szCs w:val="24"/>
-          <w:lang w:val="en-US"/>
-        </w:rPr>
-        <w:t>pokušavamo</w:t>
-      </w:r>
-      <w:proofErr w:type="spellEnd"/>
-      <w:r>
-        <w:rPr>
-          <w:rFonts w:ascii="Georgia" w:eastAsia="Times New Roman" w:hAnsi="Georgia" w:cs="Times New Roman"/>
-          <w:sz w:val="24"/>
-          <w:szCs w:val="24"/>
-          <w:lang w:val="en-US"/>
-        </w:rPr>
-        <w:t xml:space="preserve"> to </w:t>
-      </w:r>
-      <w:proofErr w:type="spellStart"/>
-      <w:r>
-        <w:rPr>
-          <w:rFonts w:ascii="Georgia" w:eastAsia="Times New Roman" w:hAnsi="Georgia" w:cs="Times New Roman"/>
-          <w:sz w:val="24"/>
-          <w:szCs w:val="24"/>
-          <w:lang w:val="en-US"/>
-        </w:rPr>
-        <w:t>postići</w:t>
-      </w:r>
-      <w:proofErr w:type="spellEnd"/>
-      <w:r>
-        <w:rPr>
-          <w:rFonts w:ascii="Georgia" w:eastAsia="Times New Roman" w:hAnsi="Georgia" w:cs="Times New Roman"/>
-          <w:sz w:val="24"/>
-          <w:szCs w:val="24"/>
-          <w:lang w:val="en-US"/>
-        </w:rPr>
-        <w:t xml:space="preserve"> je </w:t>
-      </w:r>
-      <w:proofErr w:type="spellStart"/>
-      <w:r>
-        <w:rPr>
-          <w:rFonts w:ascii="Georgia" w:eastAsia="Times New Roman" w:hAnsi="Georgia" w:cs="Times New Roman"/>
-          <w:sz w:val="24"/>
-          <w:szCs w:val="24"/>
-          <w:lang w:val="en-US"/>
-        </w:rPr>
-        <w:t>izrada</w:t>
-      </w:r>
-      <w:proofErr w:type="spellEnd"/>
-      <w:r>
-        <w:rPr>
-          <w:rFonts w:ascii="Georgia" w:eastAsia="Times New Roman" w:hAnsi="Georgia" w:cs="Times New Roman"/>
-          <w:sz w:val="24"/>
-          <w:szCs w:val="24"/>
-          <w:lang w:val="en-US"/>
-        </w:rPr>
-        <w:t xml:space="preserve"> </w:t>
-      </w:r>
-      <w:proofErr w:type="spellStart"/>
-      <w:r>
-        <w:rPr>
-          <w:rFonts w:ascii="Georgia" w:eastAsia="Times New Roman" w:hAnsi="Georgia" w:cs="Times New Roman"/>
-          <w:sz w:val="24"/>
-          <w:szCs w:val="24"/>
-          <w:lang w:val="en-US"/>
-        </w:rPr>
-        <w:t>mobilne</w:t>
-      </w:r>
-      <w:proofErr w:type="spellEnd"/>
-      <w:r>
-        <w:rPr>
-          <w:rFonts w:ascii="Georgia" w:eastAsia="Times New Roman" w:hAnsi="Georgia" w:cs="Times New Roman"/>
-          <w:sz w:val="24"/>
-          <w:szCs w:val="24"/>
-          <w:lang w:val="en-US"/>
-        </w:rPr>
-        <w:t xml:space="preserve"> </w:t>
-      </w:r>
-      <w:proofErr w:type="spellStart"/>
-      <w:r>
-        <w:rPr>
-          <w:rFonts w:ascii="Georgia" w:eastAsia="Times New Roman" w:hAnsi="Georgia" w:cs="Times New Roman"/>
-          <w:sz w:val="24"/>
-          <w:szCs w:val="24"/>
-          <w:lang w:val="en-US"/>
-        </w:rPr>
-        <w:t>aplikacije</w:t>
-      </w:r>
-      <w:proofErr w:type="spellEnd"/>
-      <w:r>
-        <w:rPr>
-          <w:rFonts w:ascii="Georgia" w:eastAsia="Times New Roman" w:hAnsi="Georgia" w:cs="Times New Roman"/>
-          <w:sz w:val="24"/>
-          <w:szCs w:val="24"/>
-          <w:lang w:val="en-US"/>
-        </w:rPr>
-        <w:t xml:space="preserve"> koja </w:t>
-      </w:r>
-      <w:proofErr w:type="spellStart"/>
-      <w:r>
-        <w:rPr>
-          <w:rFonts w:ascii="Georgia" w:eastAsia="Times New Roman" w:hAnsi="Georgia" w:cs="Times New Roman"/>
-          <w:sz w:val="24"/>
-          <w:szCs w:val="24"/>
-          <w:lang w:val="en-US"/>
-        </w:rPr>
-        <w:t>bi</w:t>
-      </w:r>
-      <w:proofErr w:type="spellEnd"/>
-      <w:r>
-        <w:rPr>
-          <w:rFonts w:ascii="Georgia" w:eastAsia="Times New Roman" w:hAnsi="Georgia" w:cs="Times New Roman"/>
-          <w:sz w:val="24"/>
-          <w:szCs w:val="24"/>
-          <w:lang w:val="en-US"/>
-        </w:rPr>
-        <w:t xml:space="preserve"> </w:t>
-      </w:r>
-      <w:proofErr w:type="spellStart"/>
-      <w:r>
-        <w:rPr>
-          <w:rFonts w:ascii="Georgia" w:eastAsia="Times New Roman" w:hAnsi="Georgia" w:cs="Times New Roman"/>
-          <w:sz w:val="24"/>
-          <w:szCs w:val="24"/>
-          <w:lang w:val="en-US"/>
-        </w:rPr>
-        <w:t>olakšala</w:t>
-      </w:r>
-      <w:proofErr w:type="spellEnd"/>
-      <w:r>
-        <w:rPr>
-          <w:rFonts w:ascii="Georgia" w:eastAsia="Times New Roman" w:hAnsi="Georgia" w:cs="Times New Roman"/>
-          <w:sz w:val="24"/>
-          <w:szCs w:val="24"/>
-          <w:lang w:val="en-US"/>
-        </w:rPr>
-        <w:t xml:space="preserve"> </w:t>
-      </w:r>
-      <w:proofErr w:type="spellStart"/>
-      <w:r>
-        <w:rPr>
-          <w:rFonts w:ascii="Georgia" w:eastAsia="Times New Roman" w:hAnsi="Georgia" w:cs="Times New Roman"/>
-          <w:sz w:val="24"/>
-          <w:szCs w:val="24"/>
-          <w:lang w:val="en-US"/>
-        </w:rPr>
-        <w:t>svakodnevni</w:t>
-      </w:r>
-      <w:proofErr w:type="spellEnd"/>
-      <w:r>
-        <w:rPr>
-          <w:rFonts w:ascii="Georgia" w:eastAsia="Times New Roman" w:hAnsi="Georgia" w:cs="Times New Roman"/>
-          <w:sz w:val="24"/>
-          <w:szCs w:val="24"/>
-          <w:lang w:val="en-US"/>
-        </w:rPr>
-        <w:t xml:space="preserve"> život </w:t>
-      </w:r>
-      <w:proofErr w:type="spellStart"/>
-      <w:r>
-        <w:rPr>
-          <w:rFonts w:ascii="Georgia" w:eastAsia="Times New Roman" w:hAnsi="Georgia" w:cs="Times New Roman"/>
-          <w:sz w:val="24"/>
-          <w:szCs w:val="24"/>
-          <w:lang w:val="en-US"/>
-        </w:rPr>
-        <w:t>mladima</w:t>
-      </w:r>
-      <w:proofErr w:type="spellEnd"/>
-      <w:r>
-        <w:rPr>
-          <w:rFonts w:ascii="Georgia" w:eastAsia="Times New Roman" w:hAnsi="Georgia" w:cs="Times New Roman"/>
-          <w:sz w:val="24"/>
-          <w:szCs w:val="24"/>
-          <w:lang w:val="en-US"/>
-        </w:rPr>
-        <w:t xml:space="preserve">. </w:t>
-      </w:r>
-    </w:p>
-    <w:p>
-      <w:pPr>
-        <w:rPr>
-          <w:rFonts w:ascii="Georgia" w:hAnsi="Georgia"/>
-          <w:sz w:val="24"/>
-          <w:szCs w:val="24"/>
-        </w:rPr>
-      </w:pPr>
-      <w:proofErr w:type="spellStart"/>
-      <w:r>
-        <w:rPr>
-          <w:rFonts w:ascii="Georgia" w:eastAsia="Times New Roman" w:hAnsi="Georgia" w:cs="Times New Roman"/>
-          <w:sz w:val="24"/>
-          <w:szCs w:val="24"/>
-          <w:lang w:val="en-US"/>
-        </w:rPr>
-        <w:t>Prvi</w:t>
-      </w:r>
-      <w:proofErr w:type="spellEnd"/>
-      <w:r>
-        <w:rPr>
-          <w:rFonts w:ascii="Georgia" w:eastAsia="Times New Roman" w:hAnsi="Georgia" w:cs="Times New Roman"/>
-          <w:sz w:val="24"/>
-          <w:szCs w:val="24"/>
-          <w:lang w:val="en-US"/>
-        </w:rPr>
-        <w:t xml:space="preserve"> </w:t>
-      </w:r>
-      <w:proofErr w:type="spellStart"/>
-      <w:r>
-        <w:rPr>
-          <w:rFonts w:ascii="Georgia" w:eastAsia="Times New Roman" w:hAnsi="Georgia" w:cs="Times New Roman"/>
-          <w:sz w:val="24"/>
-          <w:szCs w:val="24"/>
-          <w:lang w:val="en-US"/>
-        </w:rPr>
-        <w:t>korak</w:t>
-      </w:r>
-      <w:proofErr w:type="spellEnd"/>
-      <w:r>
-        <w:rPr>
-          <w:rFonts w:ascii="Georgia" w:eastAsia="Times New Roman" w:hAnsi="Georgia" w:cs="Times New Roman"/>
-          <w:sz w:val="24"/>
-          <w:szCs w:val="24"/>
-          <w:lang w:val="en-US"/>
-        </w:rPr>
-        <w:t xml:space="preserve"> </w:t>
-      </w:r>
-      <w:proofErr w:type="spellStart"/>
-      <w:r>
-        <w:rPr>
-          <w:rFonts w:ascii="Georgia" w:eastAsia="Times New Roman" w:hAnsi="Georgia" w:cs="Times New Roman"/>
-          <w:sz w:val="24"/>
-          <w:szCs w:val="24"/>
-          <w:lang w:val="en-US"/>
-        </w:rPr>
-        <w:t>našeg</w:t>
-      </w:r>
-      <w:proofErr w:type="spellEnd"/>
-      <w:r>
-        <w:rPr>
-          <w:rFonts w:ascii="Georgia" w:eastAsia="Times New Roman" w:hAnsi="Georgia" w:cs="Times New Roman"/>
-          <w:sz w:val="24"/>
-          <w:szCs w:val="24"/>
-          <w:lang w:val="en-US"/>
-        </w:rPr>
-        <w:t xml:space="preserve"> rada </w:t>
-      </w:r>
-      <w:proofErr w:type="spellStart"/>
-      <w:r>
-        <w:rPr>
-          <w:rFonts w:ascii="Georgia" w:eastAsia="Times New Roman" w:hAnsi="Georgia" w:cs="Times New Roman"/>
-          <w:sz w:val="24"/>
-          <w:szCs w:val="24"/>
-          <w:lang w:val="en-US"/>
-        </w:rPr>
-        <w:t>bilo</w:t>
-      </w:r>
-      <w:proofErr w:type="spellEnd"/>
-      <w:r>
-        <w:rPr>
-          <w:rFonts w:ascii="Georgia" w:eastAsia="Times New Roman" w:hAnsi="Georgia" w:cs="Times New Roman"/>
-          <w:sz w:val="24"/>
-          <w:szCs w:val="24"/>
-          <w:lang w:val="en-US"/>
-        </w:rPr>
-        <w:t xml:space="preserve"> je </w:t>
-      </w:r>
-      <w:proofErr w:type="spellStart"/>
-      <w:r>
-        <w:rPr>
-          <w:rFonts w:ascii="Georgia" w:eastAsia="Times New Roman" w:hAnsi="Georgia" w:cs="Times New Roman"/>
-          <w:sz w:val="24"/>
-          <w:szCs w:val="24"/>
-          <w:lang w:val="en-US"/>
-        </w:rPr>
-        <w:t>istraživanje</w:t>
-      </w:r>
-      <w:proofErr w:type="spellEnd"/>
-      <w:r>
-        <w:rPr>
-          <w:rFonts w:ascii="Georgia" w:eastAsia="Times New Roman" w:hAnsi="Georgia" w:cs="Times New Roman"/>
-          <w:sz w:val="24"/>
-          <w:szCs w:val="24"/>
-          <w:lang w:val="en-US"/>
-        </w:rPr>
-        <w:t xml:space="preserve"> </w:t>
-      </w:r>
-      <w:proofErr w:type="spellStart"/>
-      <w:r>
-        <w:rPr>
-          <w:rFonts w:ascii="Georgia" w:eastAsia="Times New Roman" w:hAnsi="Georgia" w:cs="Times New Roman"/>
-          <w:sz w:val="24"/>
-          <w:szCs w:val="24"/>
-          <w:lang w:val="en-US"/>
-        </w:rPr>
-        <w:t>tržišta</w:t>
-      </w:r>
-      <w:proofErr w:type="spellEnd"/>
-      <w:r>
-        <w:rPr>
-          <w:rFonts w:ascii="Georgia" w:eastAsia="Times New Roman" w:hAnsi="Georgia" w:cs="Times New Roman"/>
-          <w:sz w:val="24"/>
-          <w:szCs w:val="24"/>
-          <w:lang w:val="en-US"/>
-        </w:rPr>
-        <w:t xml:space="preserve"> </w:t>
-      </w:r>
-      <w:proofErr w:type="spellStart"/>
-      <w:r>
-        <w:rPr>
-          <w:rFonts w:ascii="Georgia" w:eastAsia="Times New Roman" w:hAnsi="Georgia" w:cs="Times New Roman"/>
-          <w:sz w:val="24"/>
-          <w:szCs w:val="24"/>
-          <w:lang w:val="en-US"/>
-        </w:rPr>
-        <w:t>koje</w:t>
-      </w:r>
-      <w:proofErr w:type="spellEnd"/>
-      <w:r>
-        <w:rPr>
-          <w:rFonts w:ascii="Georgia" w:eastAsia="Times New Roman" w:hAnsi="Georgia" w:cs="Times New Roman"/>
-          <w:sz w:val="24"/>
-          <w:szCs w:val="24"/>
-          <w:lang w:val="en-US"/>
-        </w:rPr>
-        <w:t xml:space="preserve"> </w:t>
-      </w:r>
-      <w:proofErr w:type="spellStart"/>
-      <w:r>
-        <w:rPr>
-          <w:rFonts w:ascii="Georgia" w:eastAsia="Times New Roman" w:hAnsi="Georgia" w:cs="Times New Roman"/>
-          <w:sz w:val="24"/>
-          <w:szCs w:val="24"/>
-          <w:lang w:val="en-US"/>
-        </w:rPr>
-        <w:t>smo</w:t>
-      </w:r>
-      <w:proofErr w:type="spellEnd"/>
-      <w:r>
-        <w:rPr>
-          <w:rFonts w:ascii="Georgia" w:eastAsia="Times New Roman" w:hAnsi="Georgia" w:cs="Times New Roman"/>
-          <w:sz w:val="24"/>
-          <w:szCs w:val="24"/>
-          <w:lang w:val="en-US"/>
-        </w:rPr>
-        <w:t xml:space="preserve"> </w:t>
-      </w:r>
-      <w:proofErr w:type="spellStart"/>
-      <w:r>
-        <w:rPr>
-          <w:rFonts w:ascii="Georgia" w:eastAsia="Times New Roman" w:hAnsi="Georgia" w:cs="Times New Roman"/>
-          <w:sz w:val="24"/>
-          <w:szCs w:val="24"/>
-          <w:lang w:val="en-US"/>
-        </w:rPr>
-        <w:t>realizirali</w:t>
-      </w:r>
-      <w:proofErr w:type="spellEnd"/>
-      <w:r>
-        <w:rPr>
-          <w:rFonts w:ascii="Georgia" w:eastAsia="Times New Roman" w:hAnsi="Georgia" w:cs="Times New Roman"/>
-          <w:sz w:val="24"/>
-          <w:szCs w:val="24"/>
-          <w:lang w:val="en-US"/>
-        </w:rPr>
-        <w:t xml:space="preserve"> </w:t>
-      </w:r>
-      <w:proofErr w:type="spellStart"/>
-      <w:r>
-        <w:rPr>
-          <w:rFonts w:ascii="Georgia" w:eastAsia="Times New Roman" w:hAnsi="Georgia" w:cs="Times New Roman"/>
-          <w:sz w:val="24"/>
-          <w:szCs w:val="24"/>
-          <w:lang w:val="en-US"/>
-        </w:rPr>
-        <w:t>putem</w:t>
-      </w:r>
-      <w:proofErr w:type="spellEnd"/>
-      <w:r>
-        <w:rPr>
-          <w:rFonts w:ascii="Georgia" w:eastAsia="Times New Roman" w:hAnsi="Georgia" w:cs="Times New Roman"/>
-          <w:sz w:val="24"/>
-          <w:szCs w:val="24"/>
-          <w:lang w:val="en-US"/>
-        </w:rPr>
-        <w:t xml:space="preserve"> </w:t>
-      </w:r>
-      <w:proofErr w:type="spellStart"/>
-      <w:r>
-        <w:rPr>
-          <w:rFonts w:ascii="Georgia" w:eastAsia="Times New Roman" w:hAnsi="Georgia" w:cs="Times New Roman"/>
-          <w:sz w:val="24"/>
-          <w:szCs w:val="24"/>
-          <w:lang w:val="en-US"/>
-        </w:rPr>
-        <w:t>ankete</w:t>
-      </w:r>
-      <w:proofErr w:type="spellEnd"/>
-      <w:r>
-        <w:rPr>
-          <w:rFonts w:ascii="Georgia" w:eastAsia="Times New Roman" w:hAnsi="Georgia" w:cs="Times New Roman"/>
-          <w:sz w:val="24"/>
-          <w:szCs w:val="24"/>
-          <w:lang w:val="en-US"/>
-        </w:rPr>
-        <w:t xml:space="preserve">. </w:t>
-      </w:r>
-      <w:proofErr w:type="spellStart"/>
-      <w:r>
-        <w:rPr>
-          <w:rFonts w:ascii="Georgia" w:eastAsia="Times New Roman" w:hAnsi="Georgia" w:cs="Times New Roman"/>
-          <w:sz w:val="24"/>
-          <w:szCs w:val="24"/>
-          <w:lang w:val="en-US"/>
-        </w:rPr>
-        <w:t>Anketu</w:t>
-      </w:r>
-      <w:proofErr w:type="spellEnd"/>
-      <w:r>
-        <w:rPr>
-          <w:rFonts w:ascii="Georgia" w:eastAsia="Times New Roman" w:hAnsi="Georgia" w:cs="Times New Roman"/>
-          <w:sz w:val="24"/>
-          <w:szCs w:val="24"/>
-          <w:lang w:val="en-US"/>
-        </w:rPr>
-        <w:t xml:space="preserve"> </w:t>
-      </w:r>
-      <w:proofErr w:type="spellStart"/>
-      <w:r>
-        <w:rPr>
-          <w:rFonts w:ascii="Georgia" w:eastAsia="Times New Roman" w:hAnsi="Georgia" w:cs="Times New Roman"/>
-          <w:sz w:val="24"/>
-          <w:szCs w:val="24"/>
-          <w:lang w:val="en-US"/>
-        </w:rPr>
-        <w:t>smo</w:t>
-      </w:r>
-      <w:proofErr w:type="spellEnd"/>
-      <w:r>
-        <w:rPr>
-          <w:rFonts w:ascii="Georgia" w:eastAsia="Times New Roman" w:hAnsi="Georgia" w:cs="Times New Roman"/>
-          <w:sz w:val="24"/>
-          <w:szCs w:val="24"/>
-          <w:lang w:val="en-US"/>
-        </w:rPr>
-        <w:t xml:space="preserve"> </w:t>
-      </w:r>
-      <w:proofErr w:type="spellStart"/>
-      <w:r>
-        <w:rPr>
-          <w:rFonts w:ascii="Georgia" w:eastAsia="Times New Roman" w:hAnsi="Georgia" w:cs="Times New Roman"/>
-          <w:sz w:val="24"/>
-          <w:szCs w:val="24"/>
-          <w:lang w:val="en-US"/>
-        </w:rPr>
-        <w:t>proveli</w:t>
-      </w:r>
-      <w:proofErr w:type="spellEnd"/>
-      <w:r>
-        <w:rPr>
-          <w:rFonts w:ascii="Georgia" w:eastAsia="Times New Roman" w:hAnsi="Georgia" w:cs="Times New Roman"/>
-          <w:sz w:val="24"/>
-          <w:szCs w:val="24"/>
-          <w:lang w:val="en-US"/>
-        </w:rPr>
-        <w:t xml:space="preserve"> </w:t>
-      </w:r>
-      <w:proofErr w:type="spellStart"/>
-      <w:r>
-        <w:rPr>
-          <w:rFonts w:ascii="Georgia" w:eastAsia="Times New Roman" w:hAnsi="Georgia" w:cs="Times New Roman"/>
-          <w:sz w:val="24"/>
-          <w:szCs w:val="24"/>
-          <w:lang w:val="en-US"/>
-        </w:rPr>
-        <w:t>putem</w:t>
-      </w:r>
-      <w:proofErr w:type="spellEnd"/>
-      <w:r>
-        <w:rPr>
-          <w:rFonts w:ascii="Georgia" w:eastAsia="Times New Roman" w:hAnsi="Georgia" w:cs="Times New Roman"/>
-          <w:sz w:val="24"/>
-          <w:szCs w:val="24"/>
-          <w:lang w:val="en-US"/>
-        </w:rPr>
-        <w:t xml:space="preserve"> </w:t>
-      </w:r>
-      <w:proofErr w:type="spellStart"/>
-      <w:r>
-        <w:rPr>
-          <w:rFonts w:ascii="Georgia" w:eastAsia="Times New Roman" w:hAnsi="Georgia" w:cs="Times New Roman"/>
-          <w:sz w:val="24"/>
-          <w:szCs w:val="24"/>
-          <w:lang w:val="en-US"/>
-        </w:rPr>
-        <w:t>interneta</w:t>
-      </w:r>
-      <w:proofErr w:type="spellEnd"/>
-      <w:r>
-        <w:rPr>
-          <w:rFonts w:ascii="Georgia" w:eastAsia="Times New Roman" w:hAnsi="Georgia" w:cs="Times New Roman"/>
-          <w:sz w:val="24"/>
-          <w:szCs w:val="24"/>
-          <w:lang w:val="en-US"/>
-        </w:rPr>
-        <w:t xml:space="preserve"> </w:t>
-      </w:r>
-      <w:proofErr w:type="spellStart"/>
-      <w:proofErr w:type="gramStart"/>
-      <w:r>
-        <w:rPr>
-          <w:rFonts w:ascii="Georgia" w:eastAsia="Times New Roman" w:hAnsi="Georgia" w:cs="Times New Roman"/>
-          <w:sz w:val="24"/>
-          <w:szCs w:val="24"/>
-          <w:lang w:val="en-US"/>
-        </w:rPr>
-        <w:t>te</w:t>
-      </w:r>
-      <w:proofErr w:type="spellEnd"/>
-      <w:proofErr w:type="gramEnd"/>
-      <w:r>
-        <w:rPr>
-          <w:rFonts w:ascii="Georgia" w:eastAsia="Times New Roman" w:hAnsi="Georgia" w:cs="Times New Roman"/>
-          <w:sz w:val="24"/>
-          <w:szCs w:val="24"/>
-          <w:lang w:val="en-US"/>
-        </w:rPr>
-        <w:t xml:space="preserve"> </w:t>
-      </w:r>
-      <w:proofErr w:type="spellStart"/>
-      <w:r>
-        <w:rPr>
-          <w:rFonts w:ascii="Georgia" w:eastAsia="Times New Roman" w:hAnsi="Georgia" w:cs="Times New Roman"/>
-          <w:sz w:val="24"/>
-          <w:szCs w:val="24"/>
-          <w:lang w:val="en-US"/>
-        </w:rPr>
-        <w:t>ju</w:t>
-      </w:r>
-      <w:proofErr w:type="spellEnd"/>
-      <w:r>
-        <w:rPr>
-          <w:rFonts w:ascii="Georgia" w:eastAsia="Times New Roman" w:hAnsi="Georgia" w:cs="Times New Roman"/>
-          <w:sz w:val="24"/>
-          <w:szCs w:val="24"/>
-          <w:lang w:val="en-US"/>
-        </w:rPr>
-        <w:t xml:space="preserve"> </w:t>
-      </w:r>
-      <w:proofErr w:type="spellStart"/>
-      <w:r>
-        <w:rPr>
-          <w:rFonts w:ascii="Georgia" w:eastAsia="Times New Roman" w:hAnsi="Georgia" w:cs="Times New Roman"/>
-          <w:sz w:val="24"/>
-          <w:szCs w:val="24"/>
-          <w:lang w:val="en-US"/>
-        </w:rPr>
-        <w:t>objavili</w:t>
-      </w:r>
-      <w:proofErr w:type="spellEnd"/>
-      <w:r>
-        <w:rPr>
-          <w:rFonts w:ascii="Georgia" w:eastAsia="Times New Roman" w:hAnsi="Georgia" w:cs="Times New Roman"/>
-          <w:sz w:val="24"/>
-          <w:szCs w:val="24"/>
-          <w:lang w:val="en-US"/>
-        </w:rPr>
-        <w:t xml:space="preserve"> </w:t>
+        <w:t xml:space="preserve">bilo je istraživanje tržišta koje smo realizirali putem ankete. Anketu smo proveli putem interneta te ju objavili </w:t>
       </w:r>
       <w:r>
         <w:rPr>
@@ -2336,7 +1401,7 @@
                 <w:webHidden/>
                 <w:sz w:val="24"/>
               </w:rPr>
-              <w:t>17</w:t>
+              <w:t>18</w:t>
             </w:r>
             <w:r>
               <w:rPr>
@@ -2609,7 +1674,7 @@
                 <w:webHidden/>
                 <w:sz w:val="24"/>
               </w:rPr>
-              <w:t>19</w:t>
+              <w:t>20</w:t>
             </w:r>
             <w:r>
               <w:rPr>
@@ -3508,21 +2573,7 @@
           <w:rFonts w:ascii="Georgia" w:hAnsi="Georgia"/>
           <w:sz w:val="24"/>
         </w:rPr>
-        <w:t>Datum provedbe ankete: 24.3.2015. do 6.4.</w:t>
-      </w:r>
-      <w:r>
-        <w:rPr>
-          <w:rFonts w:ascii="Georgia" w:hAnsi="Georgia"/>
-          <w:sz w:val="24"/>
-        </w:rPr>
-        <w:t xml:space="preserve"> </w:t>
-      </w:r>
-      <w:r>
-        <w:rPr>
-          <w:rFonts w:ascii="Georgia" w:hAnsi="Georgia"/>
-          <w:sz w:val="24"/>
-        </w:rPr>
-        <w:t>2015.</w:t>
+        <w:t>Datum provedbe ankete: 24.3.2015. do 6.4.2015.</w:t>
       </w:r>
     </w:p>
     <w:p>
@@ -5383,8 +4434,6 @@
         </w:rPr>
         <w:t>“</w:t>
       </w:r>
-      <w:bookmarkStart w:id="6" w:name="_GoBack"/>
-      <w:bookmarkEnd w:id="6"/>
     </w:p>
     <w:tbl>
       <w:tblPr>
@@ -6406,7 +5455,7 @@
           <w:lang w:eastAsia="ja-JP"/>
         </w:rPr>
       </w:pPr>
-      <w:bookmarkStart w:id="7" w:name="_Toc417083500"/>
+      <w:bookmarkStart w:id="6" w:name="_Toc417083500"/>
       <w:r>
         <w:rPr>
           <w:rFonts w:ascii="Georgia" w:hAnsi="Georgia"/>
@@ -6416,7 +5465,7 @@
         </w:rPr>
         <w:t>Statistička analiza</w:t>
       </w:r>
-      <w:bookmarkEnd w:id="7"/>
+      <w:bookmarkEnd w:id="6"/>
     </w:p>
     <w:p>
       <w:pPr>
@@ -7360,7 +6409,23 @@
           <w:sz w:val="24"/>
           <w:szCs w:val="24"/>
         </w:rPr>
-        <w:t>Među bankarskim usluga koje se koriste prednjači provjera stanja na računu (55,2%) , a tri kategor</w:t>
+        <w:t>Među bankarskim usluga koje se koriste prednjači pr</w:t>
+      </w:r>
+      <w:r>
+        <w:rPr>
+          <w:rFonts w:ascii="Georgia" w:hAnsi="Georgia"/>
+          <w:sz w:val="24"/>
+          <w:szCs w:val="24"/>
+        </w:rPr>
+        <w:t>ovjera stanja na računu (55,2%)</w:t>
+      </w:r>
+      <w:r>
+        <w:rPr>
+          <w:rFonts w:ascii="Georgia" w:hAnsi="Georgia"/>
+          <w:sz w:val="24"/>
+          <w:szCs w:val="24"/>
+        </w:rPr>
+        <w:t>, a tri kategor</w:t>
       </w:r>
       <w:r>
         <w:rPr>
@@ -7376,7 +6441,23 @@
           <w:sz w:val="24"/>
           <w:szCs w:val="24"/>
         </w:rPr>
-        <w:t>ene su debitna/kreditna kartica (32%), Internet bankarstvo(37,5%) i studentski paket  (36,3%).</w:t>
+        <w:t>ene su debitna/kreditna kartica (32%), Internet bankarstvo</w:t>
+      </w:r>
+      <w:r>
+        <w:rPr>
+          <w:rFonts w:ascii="Georgia" w:hAnsi="Georgia"/>
+          <w:sz w:val="24"/>
+          <w:szCs w:val="24"/>
+        </w:rPr>
+        <w:t xml:space="preserve"> (37,5%) i studentski paket </w:t>
+      </w:r>
+      <w:r>
+        <w:rPr>
+          <w:rFonts w:ascii="Georgia" w:hAnsi="Georgia"/>
+          <w:sz w:val="24"/>
+          <w:szCs w:val="24"/>
+        </w:rPr>
+        <w:t>(36,3%).</w:t>
       </w:r>
     </w:p>
     <w:p>
@@ -7411,15 +6492,14 @@
         </w:rPr>
         <w:t xml:space="preserve"> pa čak i mobilno bankarstvo (28,6%) na</w:t>
       </w:r>
-    </w:p>
-    <w:p>
-      <w:pPr>
-        <w:rPr>
-          <w:rFonts w:ascii="Georgia" w:hAnsi="Georgia"/>
-          <w:sz w:val="24"/>
-          <w:szCs w:val="24"/>
-        </w:rPr>
-      </w:pPr>
+      <w:r>
+        <w:rPr>
+          <w:rFonts w:ascii="Georgia" w:hAnsi="Georgia"/>
+          <w:sz w:val="24"/>
+          <w:szCs w:val="24"/>
+        </w:rPr>
+        <w:t xml:space="preserve"> </w:t>
+      </w:r>
       <w:r>
         <w:rPr>
           <w:rFonts w:ascii="Georgia" w:hAnsi="Georgia"/>
@@ -7714,7 +6794,33 @@
           <w:sz w:val="24"/>
           <w:szCs w:val="24"/>
         </w:rPr>
-        <w:t xml:space="preserve"> najzastupljenija kategorija besplatne transakcije (</w:t>
+        <w:t xml:space="preserve"> najzastupljenija kategorija </w:t>
+      </w:r>
+      <w:r>
+        <w:rPr>
+          <w:rFonts w:ascii="Georgia" w:hAnsi="Georgia"/>
+          <w:i/>
+          <w:sz w:val="24"/>
+          <w:szCs w:val="24"/>
+        </w:rPr>
+        <w:t>B</w:t>
+      </w:r>
+      <w:r>
+        <w:rPr>
+          <w:rFonts w:ascii="Georgia" w:hAnsi="Georgia"/>
+          <w:i/>
+          <w:sz w:val="24"/>
+          <w:szCs w:val="24"/>
+        </w:rPr>
+        <w:t>esplatne transakcije</w:t>
+      </w:r>
+      <w:r>
+        <w:rPr>
+          <w:rFonts w:ascii="Georgia" w:hAnsi="Georgia"/>
+          <w:sz w:val="24"/>
+          <w:szCs w:val="24"/>
+        </w:rPr>
+        <w:t xml:space="preserve"> (</w:t>
       </w:r>
       <w:r>
         <w:rPr>
@@ -7831,11 +6937,6 @@
     </w:p>
     <w:p>
       <w:pPr>
-        <w:keepNext/>
-      </w:pPr>
-    </w:p>
-    <w:p>
-      <w:pPr>
         <w:pStyle w:val="Caption"/>
         <w:jc w:val="center"/>
         <w:rPr>
@@ -7923,6 +7024,7 @@
           <w:sz w:val="24"/>
           <w:szCs w:val="24"/>
         </w:rPr>
+        <w:lastRenderedPageBreak/>
         <w:t xml:space="preserve">U anketi se nudilo pitanje u kojem su ispitanici trebali navesti banke u kojima imaju račun. Ovdje je bitno spomenuti da su dvije vodeće banke bile PBZ sa 40,5% i Zagrebačka banka </w:t>
       </w:r>
       <w:r>
@@ -7999,7 +7101,40 @@
           <w:sz w:val="24"/>
           <w:szCs w:val="24"/>
         </w:rPr>
-        <w:t xml:space="preserve">Prvo pitanje je bilo „Ocijenite vlastito poznavanje bankarskih usluga i pogodnosti koje Vam se nude“.  Na skali se mogla dati ocjena od 0 (Potupuno neupućen) do 6 (Izvrsno poznavanje). </w:t>
+        <w:t xml:space="preserve">Prvo pitanje je bilo </w:t>
+      </w:r>
+      <w:r>
+        <w:rPr>
+          <w:rFonts w:ascii="Georgia" w:hAnsi="Georgia"/>
+          <w:i/>
+          <w:sz w:val="24"/>
+          <w:szCs w:val="24"/>
+        </w:rPr>
+        <w:t>Ocijenite vlastito poznavanje bankarskih usluga i pogodnosti koje Vam se nude</w:t>
+      </w:r>
+      <w:r>
+        <w:rPr>
+          <w:rFonts w:ascii="Georgia" w:hAnsi="Georgia"/>
+          <w:sz w:val="24"/>
+          <w:szCs w:val="24"/>
+        </w:rPr>
+        <w:t>.  Na</w:t>
+      </w:r>
+      <w:r>
+        <w:rPr>
+          <w:rFonts w:ascii="Georgia" w:hAnsi="Georgia"/>
+          <w:sz w:val="24"/>
+          <w:szCs w:val="24"/>
+        </w:rPr>
+        <w:t xml:space="preserve"> skali se mogla dati ocjena od 0</w:t>
+      </w:r>
+      <w:r>
+        <w:rPr>
+          <w:rFonts w:ascii="Georgia" w:hAnsi="Georgia"/>
+          <w:sz w:val="24"/>
+          <w:szCs w:val="24"/>
+        </w:rPr>
+        <w:t xml:space="preserve"> (Potupuno neupućen) do 6 (Izvrsno poznavanje). </w:t>
       </w:r>
     </w:p>
     <w:p>
@@ -8212,6 +7347,7 @@
           <w:sz w:val="24"/>
           <w:szCs w:val="24"/>
         </w:rPr>
+        <w:lastRenderedPageBreak/>
         <w:t xml:space="preserve">Sljedeće pitanje je bilo vezano uz sigurnost kupovine na Internetu sa skalom od 1 do 5.  Prosječnu ocjenu koju su dali ispitanici je bila 3,02 uz standarnu devijaciju 1,12 te je interval pouzdanosti od 95% je bio od 2,88 do 3,17.  </w:t>
       </w:r>
     </w:p>
@@ -8599,7 +7735,7 @@
           <w:lang w:eastAsia="hr-HR"/>
         </w:rPr>
         <w:drawing>
-          <wp:anchor distT="0" distB="0" distL="114300" distR="114300" simplePos="0" relativeHeight="251668992" behindDoc="0" locked="0" layoutInCell="1" allowOverlap="1" wp14:anchorId="7C62F32B" wp14:editId="2B226029">
+          <wp:anchor distT="0" distB="0" distL="114300" distR="114300" simplePos="0" relativeHeight="251673088" behindDoc="0" locked="0" layoutInCell="1" allowOverlap="1" wp14:anchorId="7C62F32B" wp14:editId="2B226029">
             <wp:simplePos x="0" y="0"/>
             <wp:positionH relativeFrom="margin">
               <wp:posOffset>509757</wp:posOffset>
@@ -9621,7 +8757,7 @@
           <w:szCs w:val="52"/>
         </w:rPr>
       </w:pPr>
-      <w:bookmarkStart w:id="8" w:name="_Toc417083501"/>
+      <w:bookmarkStart w:id="7" w:name="_Toc417083501"/>
       <w:r>
         <w:rPr>
           <w:rFonts w:ascii="Georgia" w:hAnsi="Georgia"/>
@@ -9639,7 +8775,7 @@
         </w:rPr>
         <w:t>Prijedlog poslovanja</w:t>
       </w:r>
-      <w:bookmarkEnd w:id="8"/>
+      <w:bookmarkEnd w:id="7"/>
     </w:p>
     <w:p>
       <w:pPr>
@@ -9657,7 +8793,7 @@
           <w:szCs w:val="40"/>
         </w:rPr>
       </w:pPr>
-      <w:bookmarkStart w:id="9" w:name="_Toc417083502"/>
+      <w:bookmarkStart w:id="8" w:name="_Toc417083502"/>
       <w:r>
         <w:rPr>
           <w:rFonts w:ascii="Georgia" w:hAnsi="Georgia"/>
@@ -9666,488 +8802,527 @@
         </w:rPr>
         <w:t>Promocija</w:t>
       </w:r>
-      <w:bookmarkEnd w:id="9"/>
-    </w:p>
-    <w:p>
-      <w:pPr>
-        <w:rPr>
-          <w:rFonts w:ascii="Georgia" w:hAnsi="Georgia"/>
-        </w:rPr>
-      </w:pPr>
-    </w:p>
-    <w:p>
-      <w:pPr>
-        <w:rPr>
-          <w:rFonts w:ascii="Georgia" w:hAnsi="Georgia"/>
-          <w:sz w:val="24"/>
-          <w:szCs w:val="24"/>
-        </w:rPr>
-      </w:pPr>
-      <w:r>
-        <w:rPr>
-          <w:rFonts w:ascii="Georgia" w:hAnsi="Georgia"/>
-          <w:sz w:val="24"/>
-          <w:szCs w:val="24"/>
-        </w:rPr>
-        <w:t>Glavni cilj Zabe kao i svake banke je povećati broj dugoročnih klijenata</w:t>
-      </w:r>
-      <w:r>
-        <w:rPr>
-          <w:rFonts w:ascii="Georgia" w:hAnsi="Georgia"/>
-          <w:sz w:val="24"/>
-          <w:szCs w:val="24"/>
-        </w:rPr>
-        <w:t>,</w:t>
-      </w:r>
-      <w:r>
-        <w:rPr>
-          <w:rFonts w:ascii="Georgia" w:hAnsi="Georgia"/>
-          <w:sz w:val="24"/>
-          <w:szCs w:val="24"/>
-        </w:rPr>
-        <w:t xml:space="preserve"> zato poslovanje banke i svoju promociju treba usmjeriti potencijalnim klijentima dok su još na fakultetu i sr</w:t>
-      </w:r>
-      <w:r>
-        <w:rPr>
-          <w:rFonts w:ascii="Georgia" w:hAnsi="Georgia"/>
-          <w:sz w:val="24"/>
-          <w:szCs w:val="24"/>
-        </w:rPr>
-        <w:t>ednjoj školi. Najveća zapreka s</w:t>
-      </w:r>
-      <w:r>
-        <w:rPr>
-          <w:rFonts w:ascii="Georgia" w:hAnsi="Georgia"/>
-          <w:sz w:val="24"/>
-          <w:szCs w:val="24"/>
-        </w:rPr>
-        <w:t xml:space="preserve"> kojom se banke sreću je nedovoljna educiranost mladih u financijskom smislu, a ono što ne razumiju to izbjegavaju ili prepuštaju roditeljima da se time bave. Zaba se mora pokazati kao banka orijentirana mladima, treba pokazati bud</w:t>
-      </w:r>
-      <w:r>
-        <w:rPr>
-          <w:rFonts w:ascii="Georgia" w:hAnsi="Georgia"/>
-          <w:sz w:val="24"/>
-          <w:szCs w:val="24"/>
-        </w:rPr>
-        <w:t>ućim klijentima da poslovanje s</w:t>
-      </w:r>
-      <w:r>
-        <w:rPr>
-          <w:rFonts w:ascii="Georgia" w:hAnsi="Georgia"/>
-          <w:sz w:val="24"/>
-          <w:szCs w:val="24"/>
-        </w:rPr>
-        <w:t xml:space="preserve"> bankom nije nešto čega se treba</w:t>
-      </w:r>
-      <w:r>
-        <w:rPr>
-          <w:rFonts w:ascii="Georgia" w:hAnsi="Georgia"/>
-          <w:sz w:val="24"/>
-          <w:szCs w:val="24"/>
-        </w:rPr>
-        <w:t xml:space="preserve"> bojati te da što prije osoba krene,</w:t>
-      </w:r>
-      <w:r>
-        <w:rPr>
-          <w:rFonts w:ascii="Georgia" w:hAnsi="Georgia"/>
-          <w:sz w:val="24"/>
-          <w:szCs w:val="24"/>
-        </w:rPr>
-        <w:t xml:space="preserve"> to će joj kasnije lakše bit</w:t>
-      </w:r>
-      <w:r>
-        <w:rPr>
-          <w:rFonts w:ascii="Georgia" w:hAnsi="Georgia"/>
-          <w:sz w:val="24"/>
-          <w:szCs w:val="24"/>
-        </w:rPr>
-        <w:t>i</w:t>
-      </w:r>
-      <w:r>
-        <w:rPr>
-          <w:rFonts w:ascii="Georgia" w:hAnsi="Georgia"/>
-          <w:sz w:val="24"/>
-          <w:szCs w:val="24"/>
-        </w:rPr>
-        <w:t>.  Naš prijedlo</w:t>
-      </w:r>
-      <w:r>
-        <w:rPr>
-          <w:rFonts w:ascii="Georgia" w:hAnsi="Georgia"/>
-          <w:sz w:val="24"/>
-          <w:szCs w:val="24"/>
-        </w:rPr>
-        <w:t>g je da banka jednom ili dvaput</w:t>
-      </w:r>
-      <w:r>
-        <w:rPr>
-          <w:rFonts w:ascii="Georgia" w:hAnsi="Georgia"/>
-          <w:sz w:val="24"/>
-          <w:szCs w:val="24"/>
-        </w:rPr>
-        <w:t xml:space="preserve"> godišnje organizira radionice / predavanja u srednjim školama i na fakultetima. Kako bi se privuklo i educiralo što više mladih</w:t>
-      </w:r>
-      <w:r>
-        <w:rPr>
-          <w:rFonts w:ascii="Georgia" w:hAnsi="Georgia"/>
-          <w:sz w:val="24"/>
-          <w:szCs w:val="24"/>
-        </w:rPr>
-        <w:t>, dobro bi bilo da se dijeli</w:t>
-      </w:r>
-      <w:r>
-        <w:rPr>
-          <w:rFonts w:ascii="Georgia" w:hAnsi="Georgia"/>
-          <w:sz w:val="24"/>
-          <w:szCs w:val="24"/>
-        </w:rPr>
-        <w:t xml:space="preserve"> promo materijal ili da se svima koji su bili na predavanju</w:t>
-      </w:r>
-      <w:r>
-        <w:rPr>
-          <w:rFonts w:ascii="Georgia" w:hAnsi="Georgia"/>
-          <w:sz w:val="24"/>
-          <w:szCs w:val="24"/>
-        </w:rPr>
-        <w:t>,</w:t>
-      </w:r>
-      <w:r>
-        <w:rPr>
-          <w:rFonts w:ascii="Georgia" w:hAnsi="Georgia"/>
-          <w:sz w:val="24"/>
-          <w:szCs w:val="24"/>
-        </w:rPr>
-        <w:t xml:space="preserve"> a kasnije požele otvoriti račun u banci</w:t>
-      </w:r>
-      <w:r>
-        <w:rPr>
-          <w:rFonts w:ascii="Georgia" w:hAnsi="Georgia"/>
-          <w:sz w:val="24"/>
-          <w:szCs w:val="24"/>
-        </w:rPr>
-        <w:t>,</w:t>
-      </w:r>
-      <w:r>
-        <w:rPr>
-          <w:rFonts w:ascii="Georgia" w:hAnsi="Georgia"/>
-          <w:sz w:val="24"/>
-          <w:szCs w:val="24"/>
-        </w:rPr>
-        <w:t xml:space="preserve"> omoguće posebne pogodnosti poput besplatnog vođenja računa prvih godinu dana ili </w:t>
-      </w:r>
-      <w:r>
-        <w:rPr>
-          <w:rFonts w:ascii="Georgia" w:hAnsi="Georgia"/>
-          <w:sz w:val="24"/>
-          <w:szCs w:val="24"/>
-        </w:rPr>
-        <w:t>besplatnog internet bankarstva.</w:t>
-      </w:r>
-    </w:p>
-    <w:p>
-      <w:pPr>
-        <w:rPr>
-          <w:rFonts w:ascii="Georgia" w:hAnsi="Georgia"/>
-          <w:sz w:val="24"/>
-          <w:szCs w:val="24"/>
-        </w:rPr>
-      </w:pPr>
-      <w:r>
-        <w:rPr>
-          <w:rFonts w:ascii="Georgia" w:hAnsi="Georgia"/>
-          <w:sz w:val="24"/>
-          <w:szCs w:val="24"/>
-        </w:rPr>
-        <w:t>Današnja mladež</w:t>
-      </w:r>
-      <w:r>
-        <w:rPr>
-          <w:rFonts w:ascii="Georgia" w:hAnsi="Georgia"/>
-          <w:sz w:val="24"/>
-          <w:szCs w:val="24"/>
-        </w:rPr>
-        <w:t xml:space="preserve"> se sve više okreće tehnologiji</w:t>
-      </w:r>
-      <w:r>
-        <w:rPr>
-          <w:rFonts w:ascii="Georgia" w:hAnsi="Georgia"/>
-          <w:sz w:val="24"/>
-          <w:szCs w:val="24"/>
-        </w:rPr>
-        <w:t xml:space="preserve"> te je najbolji način za Zabu da se pokaže kao banka za mlade jest orijentiranje i moderniziranje vanjskih sustava banke poput internet bankarstva i</w:t>
-      </w:r>
-      <w:r>
-        <w:rPr>
-          <w:rFonts w:ascii="Georgia" w:hAnsi="Georgia"/>
-          <w:sz w:val="24"/>
-          <w:szCs w:val="24"/>
-        </w:rPr>
-        <w:t xml:space="preserve"> izrade mobilne aplikacije kakva bi mladima trebala najviše i</w:t>
-      </w:r>
-      <w:r>
-        <w:rPr>
-          <w:rFonts w:ascii="Georgia" w:hAnsi="Georgia"/>
-          <w:sz w:val="24"/>
-          <w:szCs w:val="24"/>
-        </w:rPr>
-        <w:t xml:space="preserve"> </w:t>
-      </w:r>
-      <w:r>
-        <w:rPr>
-          <w:rFonts w:ascii="Georgia" w:hAnsi="Georgia"/>
-          <w:sz w:val="24"/>
-          <w:szCs w:val="24"/>
-        </w:rPr>
-        <w:t>k</w:t>
-      </w:r>
-      <w:r>
-        <w:rPr>
-          <w:rFonts w:ascii="Georgia" w:hAnsi="Georgia"/>
-          <w:sz w:val="24"/>
-          <w:szCs w:val="24"/>
-        </w:rPr>
-        <w:t xml:space="preserve">roz niz inovativnih funkcionalnosti koje će modernizirati način na koji mladi posluju s bankom. </w:t>
-      </w:r>
-    </w:p>
-    <w:p>
-      <w:pPr>
-        <w:rPr>
-          <w:rFonts w:ascii="Georgia" w:hAnsi="Georgia"/>
-          <w:sz w:val="24"/>
-          <w:szCs w:val="24"/>
-        </w:rPr>
-      </w:pPr>
-      <w:r>
-        <w:rPr>
-          <w:rFonts w:ascii="Georgia" w:hAnsi="Georgia"/>
-          <w:sz w:val="24"/>
-          <w:szCs w:val="24"/>
-        </w:rPr>
-        <w:t xml:space="preserve">U sklopu promoviranja </w:t>
-      </w:r>
-      <w:r>
-        <w:rPr>
-          <w:rFonts w:ascii="Georgia" w:hAnsi="Georgia"/>
-          <w:sz w:val="24"/>
-          <w:szCs w:val="24"/>
-        </w:rPr>
-        <w:t>Zabe kao banke za mlade izradit</w:t>
-      </w:r>
-      <w:r>
-        <w:rPr>
-          <w:rFonts w:ascii="Georgia" w:hAnsi="Georgia"/>
-          <w:sz w:val="24"/>
-          <w:szCs w:val="24"/>
-        </w:rPr>
-        <w:t xml:space="preserve"> će se planirana mobilna aplikacija </w:t>
-      </w:r>
-      <w:r>
-        <w:rPr>
-          <w:rFonts w:ascii="Georgia" w:hAnsi="Georgia"/>
-          <w:sz w:val="24"/>
-          <w:szCs w:val="24"/>
-        </w:rPr>
-        <w:t xml:space="preserve">Zaba2Go te nova kartica namijenjena mladima koja će omogućavati iskorištavanje svih zamišljenih pogodnosti. </w:t>
-      </w:r>
-    </w:p>
-    <w:p>
-      <w:pPr>
-        <w:rPr>
-          <w:rFonts w:ascii="Georgia" w:hAnsi="Georgia"/>
-          <w:sz w:val="24"/>
-          <w:szCs w:val="24"/>
-        </w:rPr>
-      </w:pPr>
-      <w:r>
-        <w:rPr>
-          <w:rFonts w:ascii="Georgia" w:hAnsi="Georgia"/>
-          <w:sz w:val="24"/>
-          <w:szCs w:val="24"/>
-        </w:rPr>
-        <w:t>Uvidom u rezultate ankete zaključili smo kako je najbolji način promocije novog proizvoda za mlade putem trenutno aktualnih društvenih mreža</w:t>
-      </w:r>
-      <w:r>
-        <w:rPr>
-          <w:rFonts w:ascii="Georgia" w:hAnsi="Georgia"/>
-          <w:sz w:val="24"/>
-          <w:szCs w:val="24"/>
-        </w:rPr>
-        <w:t xml:space="preserve"> na kojima mladi provode najviše vremena (</w:t>
-      </w:r>
-      <w:r>
-        <w:rPr>
-          <w:rFonts w:ascii="Georgia" w:hAnsi="Georgia"/>
-          <w:i/>
-          <w:sz w:val="24"/>
-          <w:szCs w:val="24"/>
-        </w:rPr>
-        <w:t>Facebook</w:t>
-      </w:r>
-      <w:r>
-        <w:rPr>
-          <w:rFonts w:ascii="Georgia" w:hAnsi="Georgia"/>
-          <w:sz w:val="24"/>
-          <w:szCs w:val="24"/>
-        </w:rPr>
-        <w:t xml:space="preserve"> i </w:t>
-      </w:r>
-      <w:r>
-        <w:rPr>
-          <w:rFonts w:ascii="Georgia" w:hAnsi="Georgia"/>
-          <w:i/>
-          <w:sz w:val="24"/>
-          <w:szCs w:val="24"/>
-        </w:rPr>
-        <w:t xml:space="preserve">Twitter </w:t>
-      </w:r>
-      <w:r>
-        <w:rPr>
-          <w:rFonts w:ascii="Georgia" w:hAnsi="Georgia"/>
-          <w:sz w:val="24"/>
-          <w:szCs w:val="24"/>
-        </w:rPr>
-        <w:t>su najzastupljeniji među mlađom populacijom)</w:t>
-      </w:r>
-      <w:r>
-        <w:rPr>
-          <w:rFonts w:ascii="Georgia" w:hAnsi="Georgia"/>
-          <w:sz w:val="24"/>
-          <w:szCs w:val="24"/>
-        </w:rPr>
-        <w:t>, a posebno u slučaju bankarstva predlažemo i postavljanje izložbenog i/ili prodajnog mjesta na lokacij</w:t>
-      </w:r>
-      <w:r>
-        <w:rPr>
-          <w:rFonts w:ascii="Georgia" w:hAnsi="Georgia"/>
-          <w:sz w:val="24"/>
-          <w:szCs w:val="24"/>
-        </w:rPr>
-        <w:t>ma koji mla</w:t>
-      </w:r>
-      <w:r>
-        <w:rPr>
-          <w:rFonts w:ascii="Georgia" w:hAnsi="Georgia"/>
-          <w:sz w:val="24"/>
-          <w:szCs w:val="24"/>
-        </w:rPr>
-        <w:t>di često posjećuju  kao što su S</w:t>
-      </w:r>
-      <w:r>
-        <w:rPr>
-          <w:rFonts w:ascii="Georgia" w:hAnsi="Georgia"/>
-          <w:sz w:val="24"/>
-          <w:szCs w:val="24"/>
-        </w:rPr>
-        <w:t>tudentski centa</w:t>
-      </w:r>
-      <w:r>
-        <w:rPr>
-          <w:rFonts w:ascii="Georgia" w:hAnsi="Georgia"/>
-          <w:sz w:val="24"/>
-          <w:szCs w:val="24"/>
-        </w:rPr>
-        <w:t>r</w:t>
-      </w:r>
-      <w:r>
-        <w:rPr>
-          <w:rFonts w:ascii="Georgia" w:hAnsi="Georgia"/>
-          <w:sz w:val="24"/>
-          <w:szCs w:val="24"/>
-        </w:rPr>
-        <w:t>, menze, studentski domovi i sl</w:t>
-      </w:r>
-      <w:r>
-        <w:rPr>
-          <w:rFonts w:ascii="Georgia" w:hAnsi="Georgia"/>
-          <w:sz w:val="24"/>
-          <w:szCs w:val="24"/>
-        </w:rPr>
-        <w:t>ično</w:t>
-      </w:r>
-      <w:r>
-        <w:rPr>
-          <w:rFonts w:ascii="Georgia" w:hAnsi="Georgia"/>
-          <w:sz w:val="24"/>
-          <w:szCs w:val="24"/>
-        </w:rPr>
-        <w:t>.</w:t>
-      </w:r>
-    </w:p>
-    <w:p>
-      <w:pPr>
-        <w:rPr>
-          <w:rFonts w:ascii="Georgia" w:hAnsi="Georgia"/>
-          <w:sz w:val="24"/>
-          <w:szCs w:val="24"/>
-        </w:rPr>
-      </w:pPr>
-      <w:r>
-        <w:rPr>
-          <w:rFonts w:ascii="Georgia" w:hAnsi="Georgia"/>
-          <w:sz w:val="24"/>
-          <w:szCs w:val="24"/>
-        </w:rPr>
-        <w:t xml:space="preserve">Najveća primjedba mladih pri otvaranju novih računa je količina papirologije koja koliko zbunjuje toliko i odbija potencijalne klijente. </w:t>
-      </w:r>
-      <w:r>
-        <w:rPr>
-          <w:rFonts w:ascii="Georgia" w:hAnsi="Georgia"/>
-          <w:sz w:val="24"/>
-          <w:szCs w:val="24"/>
-        </w:rPr>
-        <w:t>Iako znamo da je zbog</w:t>
-      </w:r>
-      <w:r>
-        <w:rPr>
-          <w:rFonts w:ascii="Georgia" w:hAnsi="Georgia"/>
-          <w:sz w:val="24"/>
-          <w:szCs w:val="24"/>
-        </w:rPr>
-        <w:t xml:space="preserve"> zakonskih regulativa teško značajno</w:t>
-      </w:r>
-      <w:r>
-        <w:rPr>
-          <w:rFonts w:ascii="Georgia" w:hAnsi="Georgia"/>
-          <w:sz w:val="24"/>
-          <w:szCs w:val="24"/>
-        </w:rPr>
-        <w:t xml:space="preserve"> utjecati na samu količinu, svako smanjenje papirologije i olakšavanje otvaranja računa značajno bi utjecalo na zadovoljstvo klijenata.</w:t>
-      </w:r>
-    </w:p>
-    <w:p>
-      <w:pPr>
-        <w:rPr>
-          <w:rFonts w:ascii="Georgia" w:hAnsi="Georgia"/>
-          <w:sz w:val="24"/>
-          <w:szCs w:val="24"/>
-        </w:rPr>
-      </w:pPr>
-    </w:p>
-    <w:p>
-      <w:pPr>
-        <w:pStyle w:val="Heading3"/>
+      <w:bookmarkEnd w:id="8"/>
+      <w:r>
         <w:rPr>
           <w:rFonts w:ascii="Georgia" w:hAnsi="Georgia"/>
           <w:sz w:val="40"/>
           <w:szCs w:val="40"/>
         </w:rPr>
-      </w:pPr>
-      <w:bookmarkStart w:id="10" w:name="_Toc417083503"/>
-      <w:r>
+        <w:t xml:space="preserve"> i inovativnosti</w:t>
+      </w:r>
+      <w:bookmarkStart w:id="9" w:name="_GoBack"/>
+      <w:bookmarkEnd w:id="9"/>
+    </w:p>
+    <w:p>
+      <w:pPr>
+        <w:rPr>
+          <w:rFonts w:ascii="Georgia" w:hAnsi="Georgia"/>
+        </w:rPr>
+      </w:pPr>
+    </w:p>
+    <w:p>
+      <w:pPr>
+        <w:rPr>
+          <w:rFonts w:ascii="Georgia" w:hAnsi="Georgia"/>
+          <w:sz w:val="24"/>
+          <w:szCs w:val="24"/>
+        </w:rPr>
+      </w:pPr>
+      <w:r>
+        <w:rPr>
+          <w:rFonts w:ascii="Georgia" w:hAnsi="Georgia"/>
+          <w:sz w:val="24"/>
+          <w:szCs w:val="24"/>
+        </w:rPr>
+        <w:t>Glavni cilj Zabe kao i svake banke je povećati broj dugoročnih klijenata</w:t>
+      </w:r>
+      <w:r>
+        <w:rPr>
+          <w:rFonts w:ascii="Georgia" w:hAnsi="Georgia"/>
+          <w:sz w:val="24"/>
+          <w:szCs w:val="24"/>
+        </w:rPr>
+        <w:t>,</w:t>
+      </w:r>
+      <w:r>
+        <w:rPr>
+          <w:rFonts w:ascii="Georgia" w:hAnsi="Georgia"/>
+          <w:sz w:val="24"/>
+          <w:szCs w:val="24"/>
+        </w:rPr>
+        <w:t xml:space="preserve"> zato poslovanje banke i svoju promociju treba usmjeriti potencijalnim klijentima dok su još na fakultetu i sr</w:t>
+      </w:r>
+      <w:r>
+        <w:rPr>
+          <w:rFonts w:ascii="Georgia" w:hAnsi="Georgia"/>
+          <w:sz w:val="24"/>
+          <w:szCs w:val="24"/>
+        </w:rPr>
+        <w:t>ednjoj školi. Najveća zapreka s</w:t>
+      </w:r>
+      <w:r>
+        <w:rPr>
+          <w:rFonts w:ascii="Georgia" w:hAnsi="Georgia"/>
+          <w:sz w:val="24"/>
+          <w:szCs w:val="24"/>
+        </w:rPr>
+        <w:t xml:space="preserve"> kojom se banke sreću je nedovoljna educiranost mladih u financijskom smislu, a ono što ne razumiju to izbjegavaju ili prepuštaju roditeljima da se time bave. Zaba se mora pokazati kao banka orijentirana mladima, treba pokazati bud</w:t>
+      </w:r>
+      <w:r>
+        <w:rPr>
+          <w:rFonts w:ascii="Georgia" w:hAnsi="Georgia"/>
+          <w:sz w:val="24"/>
+          <w:szCs w:val="24"/>
+        </w:rPr>
+        <w:t>ućim klijentima da poslovanje s</w:t>
+      </w:r>
+      <w:r>
+        <w:rPr>
+          <w:rFonts w:ascii="Georgia" w:hAnsi="Georgia"/>
+          <w:sz w:val="24"/>
+          <w:szCs w:val="24"/>
+        </w:rPr>
+        <w:t xml:space="preserve"> bankom nije nešto čega se treba</w:t>
+      </w:r>
+      <w:r>
+        <w:rPr>
+          <w:rFonts w:ascii="Georgia" w:hAnsi="Georgia"/>
+          <w:sz w:val="24"/>
+          <w:szCs w:val="24"/>
+        </w:rPr>
+        <w:t xml:space="preserve"> bojati te da što prije osoba krene,</w:t>
+      </w:r>
+      <w:r>
+        <w:rPr>
+          <w:rFonts w:ascii="Georgia" w:hAnsi="Georgia"/>
+          <w:sz w:val="24"/>
+          <w:szCs w:val="24"/>
+        </w:rPr>
+        <w:t xml:space="preserve"> to će joj kasnije lakše bit</w:t>
+      </w:r>
+      <w:r>
+        <w:rPr>
+          <w:rFonts w:ascii="Georgia" w:hAnsi="Georgia"/>
+          <w:sz w:val="24"/>
+          <w:szCs w:val="24"/>
+        </w:rPr>
+        <w:t>i</w:t>
+      </w:r>
+      <w:r>
+        <w:rPr>
+          <w:rFonts w:ascii="Georgia" w:hAnsi="Georgia"/>
+          <w:sz w:val="24"/>
+          <w:szCs w:val="24"/>
+        </w:rPr>
+        <w:t>.  Naš prijedlo</w:t>
+      </w:r>
+      <w:r>
+        <w:rPr>
+          <w:rFonts w:ascii="Georgia" w:hAnsi="Georgia"/>
+          <w:sz w:val="24"/>
+          <w:szCs w:val="24"/>
+        </w:rPr>
+        <w:t>g je da banka jednom ili dvaput</w:t>
+      </w:r>
+      <w:r>
+        <w:rPr>
+          <w:rFonts w:ascii="Georgia" w:hAnsi="Georgia"/>
+          <w:sz w:val="24"/>
+          <w:szCs w:val="24"/>
+        </w:rPr>
+        <w:t xml:space="preserve"> godišnje organizira radionice / predavanja u srednjim školama i na fakultetima. Kako bi se privuklo i educiralo što više mladih</w:t>
+      </w:r>
+      <w:r>
+        <w:rPr>
+          <w:rFonts w:ascii="Georgia" w:hAnsi="Georgia"/>
+          <w:sz w:val="24"/>
+          <w:szCs w:val="24"/>
+        </w:rPr>
+        <w:t>, dobro bi bilo da se dijeli</w:t>
+      </w:r>
+      <w:r>
+        <w:rPr>
+          <w:rFonts w:ascii="Georgia" w:hAnsi="Georgia"/>
+          <w:sz w:val="24"/>
+          <w:szCs w:val="24"/>
+        </w:rPr>
+        <w:t xml:space="preserve"> promo materijal ili da se svima koji su bili na predavanju</w:t>
+      </w:r>
+      <w:r>
+        <w:rPr>
+          <w:rFonts w:ascii="Georgia" w:hAnsi="Georgia"/>
+          <w:sz w:val="24"/>
+          <w:szCs w:val="24"/>
+        </w:rPr>
+        <w:t>,</w:t>
+      </w:r>
+      <w:r>
+        <w:rPr>
+          <w:rFonts w:ascii="Georgia" w:hAnsi="Georgia"/>
+          <w:sz w:val="24"/>
+          <w:szCs w:val="24"/>
+        </w:rPr>
+        <w:t xml:space="preserve"> a kasnije požele otvoriti račun u banci</w:t>
+      </w:r>
+      <w:r>
+        <w:rPr>
+          <w:rFonts w:ascii="Georgia" w:hAnsi="Georgia"/>
+          <w:sz w:val="24"/>
+          <w:szCs w:val="24"/>
+        </w:rPr>
+        <w:t>,</w:t>
+      </w:r>
+      <w:r>
+        <w:rPr>
+          <w:rFonts w:ascii="Georgia" w:hAnsi="Georgia"/>
+          <w:sz w:val="24"/>
+          <w:szCs w:val="24"/>
+        </w:rPr>
+        <w:t xml:space="preserve"> omoguće posebne pogodnosti poput besplatnog vođenja računa prvih godinu dana ili </w:t>
+      </w:r>
+      <w:r>
+        <w:rPr>
+          <w:rFonts w:ascii="Georgia" w:hAnsi="Georgia"/>
+          <w:sz w:val="24"/>
+          <w:szCs w:val="24"/>
+        </w:rPr>
+        <w:t>besplatnog internet bankarstva.</w:t>
+      </w:r>
+    </w:p>
+    <w:p>
+      <w:pPr>
+        <w:rPr>
+          <w:rFonts w:ascii="Georgia" w:hAnsi="Georgia"/>
+          <w:sz w:val="24"/>
+          <w:szCs w:val="24"/>
+        </w:rPr>
+      </w:pPr>
+      <w:r>
+        <w:rPr>
+          <w:rFonts w:ascii="Georgia" w:hAnsi="Georgia"/>
+          <w:sz w:val="24"/>
+          <w:szCs w:val="24"/>
+        </w:rPr>
+        <w:t>Današnja mladež</w:t>
+      </w:r>
+      <w:r>
+        <w:rPr>
+          <w:rFonts w:ascii="Georgia" w:hAnsi="Georgia"/>
+          <w:sz w:val="24"/>
+          <w:szCs w:val="24"/>
+        </w:rPr>
+        <w:t xml:space="preserve"> se sve više okreće tehnologiji</w:t>
+      </w:r>
+      <w:r>
+        <w:rPr>
+          <w:rFonts w:ascii="Georgia" w:hAnsi="Georgia"/>
+          <w:sz w:val="24"/>
+          <w:szCs w:val="24"/>
+        </w:rPr>
+        <w:t xml:space="preserve"> te je najbolji način za Zabu da se pokaže kao banka za mlade jest orijentiranje i moderniziranje vanjskih sustava banke poput internet bankarstva i</w:t>
+      </w:r>
+      <w:r>
+        <w:rPr>
+          <w:rFonts w:ascii="Georgia" w:hAnsi="Georgia"/>
+          <w:sz w:val="24"/>
+          <w:szCs w:val="24"/>
+        </w:rPr>
+        <w:t xml:space="preserve"> izrade mobilne aplikacije kakva bi mladima trebala najviše i</w:t>
+      </w:r>
+      <w:r>
+        <w:rPr>
+          <w:rFonts w:ascii="Georgia" w:hAnsi="Georgia"/>
+          <w:sz w:val="24"/>
+          <w:szCs w:val="24"/>
+        </w:rPr>
+        <w:t xml:space="preserve"> </w:t>
+      </w:r>
+      <w:r>
+        <w:rPr>
+          <w:rFonts w:ascii="Georgia" w:hAnsi="Georgia"/>
+          <w:sz w:val="24"/>
+          <w:szCs w:val="24"/>
+        </w:rPr>
+        <w:t>k</w:t>
+      </w:r>
+      <w:r>
+        <w:rPr>
+          <w:rFonts w:ascii="Georgia" w:hAnsi="Georgia"/>
+          <w:sz w:val="24"/>
+          <w:szCs w:val="24"/>
+        </w:rPr>
+        <w:t xml:space="preserve">roz niz inovativnih funkcionalnosti koje će modernizirati način na koji mladi posluju s bankom. </w:t>
+      </w:r>
+    </w:p>
+    <w:p>
+      <w:pPr>
+        <w:rPr>
+          <w:rFonts w:ascii="Georgia" w:hAnsi="Georgia"/>
+          <w:sz w:val="24"/>
+          <w:szCs w:val="24"/>
+        </w:rPr>
+      </w:pPr>
+      <w:r>
+        <w:rPr>
+          <w:rFonts w:ascii="Georgia" w:hAnsi="Georgia"/>
+          <w:sz w:val="24"/>
+          <w:szCs w:val="24"/>
+        </w:rPr>
+        <w:t xml:space="preserve">U sklopu promoviranja </w:t>
+      </w:r>
+      <w:r>
+        <w:rPr>
+          <w:rFonts w:ascii="Georgia" w:hAnsi="Georgia"/>
+          <w:sz w:val="24"/>
+          <w:szCs w:val="24"/>
+        </w:rPr>
+        <w:t>Zabe kao banke za mlade izradit</w:t>
+      </w:r>
+      <w:r>
+        <w:rPr>
+          <w:rFonts w:ascii="Georgia" w:hAnsi="Georgia"/>
+          <w:sz w:val="24"/>
+          <w:szCs w:val="24"/>
+        </w:rPr>
+        <w:t xml:space="preserve"> će se planirana mobilna aplikacija </w:t>
+      </w:r>
+      <w:r>
+        <w:rPr>
+          <w:rFonts w:ascii="Georgia" w:hAnsi="Georgia"/>
+          <w:sz w:val="24"/>
+          <w:szCs w:val="24"/>
+        </w:rPr>
+        <w:t xml:space="preserve">Zaba2Go te nova kartica namijenjena mladima koja će omogućavati iskorištavanje svih zamišljenih pogodnosti. </w:t>
+      </w:r>
+    </w:p>
+    <w:p>
+      <w:pPr>
+        <w:rPr>
+          <w:rFonts w:ascii="Georgia" w:hAnsi="Georgia"/>
+          <w:sz w:val="24"/>
+          <w:szCs w:val="24"/>
+        </w:rPr>
+      </w:pPr>
+      <w:r>
+        <w:rPr>
+          <w:rFonts w:ascii="Georgia" w:hAnsi="Georgia"/>
+          <w:sz w:val="24"/>
+          <w:szCs w:val="24"/>
+        </w:rPr>
+        <w:t>Uvidom u rezultate ankete zaključili smo kako je najbolji način promocije novog proizvoda za mlade putem trenutno aktualnih društvenih mreža</w:t>
+      </w:r>
+      <w:r>
+        <w:rPr>
+          <w:rFonts w:ascii="Georgia" w:hAnsi="Georgia"/>
+          <w:sz w:val="24"/>
+          <w:szCs w:val="24"/>
+        </w:rPr>
+        <w:t xml:space="preserve"> na kojima mladi provode najviše vremena (</w:t>
+      </w:r>
+      <w:r>
+        <w:rPr>
+          <w:rFonts w:ascii="Georgia" w:hAnsi="Georgia"/>
+          <w:i/>
+          <w:sz w:val="24"/>
+          <w:szCs w:val="24"/>
+        </w:rPr>
+        <w:t>Facebook</w:t>
+      </w:r>
+      <w:r>
+        <w:rPr>
+          <w:rFonts w:ascii="Georgia" w:hAnsi="Georgia"/>
+          <w:sz w:val="24"/>
+          <w:szCs w:val="24"/>
+        </w:rPr>
+        <w:t xml:space="preserve"> i </w:t>
+      </w:r>
+      <w:r>
+        <w:rPr>
+          <w:rFonts w:ascii="Georgia" w:hAnsi="Georgia"/>
+          <w:i/>
+          <w:sz w:val="24"/>
+          <w:szCs w:val="24"/>
+        </w:rPr>
+        <w:t xml:space="preserve">Twitter </w:t>
+      </w:r>
+      <w:r>
+        <w:rPr>
+          <w:rFonts w:ascii="Georgia" w:hAnsi="Georgia"/>
+          <w:sz w:val="24"/>
+          <w:szCs w:val="24"/>
+        </w:rPr>
+        <w:t>su najzastupljeniji među mlađom populacijom)</w:t>
+      </w:r>
+      <w:r>
+        <w:rPr>
+          <w:rFonts w:ascii="Georgia" w:hAnsi="Georgia"/>
+          <w:sz w:val="24"/>
+          <w:szCs w:val="24"/>
+        </w:rPr>
+        <w:t>, a posebno u slučaju bankarstva predlažemo i postavljanje izložbenog i/ili prodajnog mjesta na lokacij</w:t>
+      </w:r>
+      <w:r>
+        <w:rPr>
+          <w:rFonts w:ascii="Georgia" w:hAnsi="Georgia"/>
+          <w:sz w:val="24"/>
+          <w:szCs w:val="24"/>
+        </w:rPr>
+        <w:t>ma koji mla</w:t>
+      </w:r>
+      <w:r>
+        <w:rPr>
+          <w:rFonts w:ascii="Georgia" w:hAnsi="Georgia"/>
+          <w:sz w:val="24"/>
+          <w:szCs w:val="24"/>
+        </w:rPr>
+        <w:t>di često posjećuju  kao što su S</w:t>
+      </w:r>
+      <w:r>
+        <w:rPr>
+          <w:rFonts w:ascii="Georgia" w:hAnsi="Georgia"/>
+          <w:sz w:val="24"/>
+          <w:szCs w:val="24"/>
+        </w:rPr>
+        <w:t>tudentski centa</w:t>
+      </w:r>
+      <w:r>
+        <w:rPr>
+          <w:rFonts w:ascii="Georgia" w:hAnsi="Georgia"/>
+          <w:sz w:val="24"/>
+          <w:szCs w:val="24"/>
+        </w:rPr>
+        <w:t>r</w:t>
+      </w:r>
+      <w:r>
+        <w:rPr>
+          <w:rFonts w:ascii="Georgia" w:hAnsi="Georgia"/>
+          <w:sz w:val="24"/>
+          <w:szCs w:val="24"/>
+        </w:rPr>
+        <w:t>, menze, studentski domovi i sl</w:t>
+      </w:r>
+      <w:r>
+        <w:rPr>
+          <w:rFonts w:ascii="Georgia" w:hAnsi="Georgia"/>
+          <w:sz w:val="24"/>
+          <w:szCs w:val="24"/>
+        </w:rPr>
+        <w:t>ično</w:t>
+      </w:r>
+      <w:r>
+        <w:rPr>
+          <w:rFonts w:ascii="Georgia" w:hAnsi="Georgia"/>
+          <w:sz w:val="24"/>
+          <w:szCs w:val="24"/>
+        </w:rPr>
+        <w:t>.</w:t>
+      </w:r>
+    </w:p>
+    <w:p>
+      <w:pPr>
+        <w:rPr>
+          <w:rFonts w:ascii="Georgia" w:hAnsi="Georgia"/>
+          <w:sz w:val="24"/>
+          <w:szCs w:val="24"/>
+        </w:rPr>
+      </w:pPr>
+      <w:r>
+        <w:rPr>
+          <w:rFonts w:ascii="Georgia" w:hAnsi="Georgia"/>
+          <w:sz w:val="24"/>
+          <w:szCs w:val="24"/>
+        </w:rPr>
+        <w:t xml:space="preserve">Najveća primjedba mladih pri otvaranju novih računa je količina papirologije koja koliko zbunjuje toliko i odbija potencijalne klijente. </w:t>
+      </w:r>
+      <w:r>
+        <w:rPr>
+          <w:rFonts w:ascii="Georgia" w:hAnsi="Georgia"/>
+          <w:sz w:val="24"/>
+          <w:szCs w:val="24"/>
+        </w:rPr>
+        <w:t>Iako znamo da je zbog</w:t>
+      </w:r>
+      <w:r>
+        <w:rPr>
+          <w:rFonts w:ascii="Georgia" w:hAnsi="Georgia"/>
+          <w:sz w:val="24"/>
+          <w:szCs w:val="24"/>
+        </w:rPr>
+        <w:t xml:space="preserve"> zakonskih regulativa teško značajno</w:t>
+      </w:r>
+      <w:r>
+        <w:rPr>
+          <w:rFonts w:ascii="Georgia" w:hAnsi="Georgia"/>
+          <w:sz w:val="24"/>
+          <w:szCs w:val="24"/>
+        </w:rPr>
+        <w:t xml:space="preserve"> utjecati na samu količinu, svako smanjenje papirologije i olakšavanje otvaranja računa značajno bi utjecalo na zadovoljstvo klijenata.</w:t>
+      </w:r>
+    </w:p>
+    <w:p>
+      <w:pPr>
+        <w:rPr>
+          <w:rFonts w:ascii="Georgia" w:hAnsi="Georgia"/>
+          <w:sz w:val="24"/>
+          <w:szCs w:val="24"/>
+        </w:rPr>
+      </w:pPr>
+    </w:p>
+    <w:p>
+      <w:pPr>
+        <w:rPr>
+          <w:rFonts w:ascii="Georgia" w:hAnsi="Georgia"/>
+          <w:sz w:val="24"/>
+          <w:szCs w:val="24"/>
+        </w:rPr>
+      </w:pPr>
+    </w:p>
+    <w:p>
+      <w:pPr>
+        <w:rPr>
+          <w:rFonts w:ascii="Georgia" w:hAnsi="Georgia"/>
+          <w:sz w:val="24"/>
+          <w:szCs w:val="24"/>
+        </w:rPr>
+      </w:pPr>
+    </w:p>
+    <w:p>
+      <w:pPr>
+        <w:rPr>
+          <w:rFonts w:ascii="Georgia" w:hAnsi="Georgia"/>
+          <w:sz w:val="24"/>
+          <w:szCs w:val="24"/>
+        </w:rPr>
+      </w:pPr>
+    </w:p>
+    <w:p>
+      <w:pPr>
+        <w:rPr>
+          <w:rFonts w:ascii="Georgia" w:hAnsi="Georgia"/>
+          <w:sz w:val="24"/>
+          <w:szCs w:val="24"/>
+        </w:rPr>
+      </w:pPr>
+    </w:p>
+    <w:p>
+      <w:pPr>
+        <w:pStyle w:val="Heading3"/>
         <w:rPr>
           <w:rFonts w:ascii="Georgia" w:hAnsi="Georgia"/>
           <w:sz w:val="40"/>
           <w:szCs w:val="40"/>
         </w:rPr>
-        <w:t>L</w:t>
-      </w:r>
+      </w:pPr>
+      <w:bookmarkStart w:id="10" w:name="_Toc417083503"/>
       <w:r>
         <w:rPr>
           <w:rFonts w:ascii="Georgia" w:hAnsi="Georgia"/>
           <w:sz w:val="40"/>
           <w:szCs w:val="40"/>
         </w:rPr>
-        <w:t>oyalt</w:t>
+        <w:lastRenderedPageBreak/>
+        <w:t>L</w:t>
       </w:r>
       <w:r>
         <w:rPr>
@@ -10155,7 +9330,7 @@
           <w:sz w:val="40"/>
           <w:szCs w:val="40"/>
         </w:rPr>
-        <w:t>y</w:t>
+        <w:t>oyalt</w:t>
       </w:r>
       <w:r>
         <w:rPr>
@@ -10163,7 +9338,7 @@
           <w:sz w:val="40"/>
           <w:szCs w:val="40"/>
         </w:rPr>
-        <w:t xml:space="preserve"> </w:t>
+        <w:t>y</w:t>
       </w:r>
       <w:r>
         <w:rPr>
@@ -10171,6 +9346,14 @@
           <w:sz w:val="40"/>
           <w:szCs w:val="40"/>
         </w:rPr>
+        <w:t xml:space="preserve"> </w:t>
+      </w:r>
+      <w:r>
+        <w:rPr>
+          <w:rFonts w:ascii="Georgia" w:hAnsi="Georgia"/>
+          <w:sz w:val="40"/>
+          <w:szCs w:val="40"/>
+        </w:rPr>
         <w:t>plan</w:t>
       </w:r>
       <w:bookmarkEnd w:id="10"/>
@@ -10277,7 +9460,6 @@
           <w:sz w:val="24"/>
           <w:szCs w:val="24"/>
         </w:rPr>
-        <w:lastRenderedPageBreak/>
         <w:t>Naš glavni cilj je razbiti takav mentalitet i povezati mlade sa svojom bankom i svim pogodnostima korištenja kartice. Takav novi pristup će omogućiti mlad</w:t>
       </w:r>
       <w:r>
@@ -10643,24 +9825,6 @@
       <w:pPr>
         <w:rPr>
           <w:rFonts w:ascii="Georgia" w:hAnsi="Georgia"/>
-          <w:sz w:val="24"/>
-          <w:szCs w:val="24"/>
-        </w:rPr>
-      </w:pPr>
-    </w:p>
-    <w:p>
-      <w:pPr>
-        <w:rPr>
-          <w:rFonts w:ascii="Georgia" w:hAnsi="Georgia"/>
-          <w:sz w:val="24"/>
-          <w:szCs w:val="24"/>
-        </w:rPr>
-      </w:pPr>
-    </w:p>
-    <w:p>
-      <w:pPr>
-        <w:rPr>
-          <w:rFonts w:ascii="Georgia" w:hAnsi="Georgia"/>
         </w:rPr>
       </w:pPr>
     </w:p>
@@ -10808,17 +9972,8 @@
           <w:sz w:val="24"/>
           <w:szCs w:val="24"/>
         </w:rPr>
-        <w:t>Korisnici bi najprije jednom unosili podatke o svom prijatelju. Obavezni podatak koji je potreban je broj računa i ime i prezime, no korisnicima bi omogućili da unose i broj telefona osobe, povežu ga s Facebook računom ili emailom. Ovaj dio vrlo je ključno napraviti što jednostavnijim jer će ti podaci kasnije predstavljati veliku važnost. Nakon unosa prijateljevih podataka korisnik može unositi podatke o dugovanju. Kada korisnik poželi podmiriti svoja dugovanja na vrlo jednostavan način (jedan – dva klika) novac se prebacuje na račun prijatelja. Problem nastaje kada korisnik poželi novac koji mu prijatelj duguje, a ne koristi aplikaciju. Nakon što korisnik poželi svoj novac klikom na osobu koja mu duguje novac može odabrati kanal putem kojeg želi da aplikacija obavijesti njegovog prijatelja.</w:t>
-      </w:r>
-    </w:p>
-    <w:p>
-      <w:pPr>
-        <w:rPr>
-          <w:rFonts w:ascii="Georgia" w:hAnsi="Georgia"/>
-          <w:sz w:val="24"/>
-          <w:szCs w:val="24"/>
-        </w:rPr>
-      </w:pPr>
+        <w:t xml:space="preserve">Korisnici bi najprije jednom unosili podatke o svom prijatelju. Obavezni podatak koji je potreban je broj računa i ime i prezime, no korisnicima bi omogućili da unose i broj telefona osobe, povežu ga s Facebook računom ili emailom. Ovaj dio vrlo je ključno napraviti što jednostavnijim jer će ti podaci kasnije predstavljati veliku važnost. Nakon unosa prijateljevih podataka korisnik može unositi podatke o dugovanju. Kada korisnik poželi podmiriti svoja dugovanja na vrlo jednostavan način (jedan – dva klika) novac se prebacuje na račun prijatelja. Problem nastaje kada korisnik poželi </w:t>
+      </w:r>
       <w:r>
         <w:rPr>
           <w:rFonts w:ascii="Georgia" w:hAnsi="Georgia"/>
@@ -10826,6 +9981,23 @@
           <w:szCs w:val="24"/>
         </w:rPr>
         <w:lastRenderedPageBreak/>
+        <w:t>novac koji mu prijatelj duguje, a ne koristi aplikaciju. Nakon što korisnik poželi svoj novac klikom na osobu koja mu duguje novac može odabrati kanal putem kojeg želi da aplikacija obavijesti njegovog prijatelja.</w:t>
+      </w:r>
+    </w:p>
+    <w:p>
+      <w:pPr>
+        <w:rPr>
+          <w:rFonts w:ascii="Georgia" w:hAnsi="Georgia"/>
+          <w:sz w:val="24"/>
+          <w:szCs w:val="24"/>
+        </w:rPr>
+      </w:pPr>
+      <w:r>
+        <w:rPr>
+          <w:rFonts w:ascii="Georgia" w:hAnsi="Georgia"/>
+          <w:sz w:val="24"/>
+          <w:szCs w:val="24"/>
+        </w:rPr>
         <w:t>Na ovaj način korisniku se omo</w:t>
       </w:r>
       <w:r>
@@ -10862,7 +10034,7 @@
           <w:lang w:eastAsia="hr-HR"/>
         </w:rPr>
         <w:drawing>
-          <wp:anchor distT="0" distB="0" distL="114300" distR="114300" simplePos="0" relativeHeight="251652608" behindDoc="1" locked="0" layoutInCell="1" allowOverlap="1" wp14:anchorId="795F6127" wp14:editId="11493854">
+          <wp:anchor distT="0" distB="0" distL="114300" distR="114300" simplePos="0" relativeHeight="251650560" behindDoc="1" locked="0" layoutInCell="1" allowOverlap="1" wp14:anchorId="795F6127" wp14:editId="11493854">
             <wp:simplePos x="0" y="0"/>
             <wp:positionH relativeFrom="margin">
               <wp:posOffset>1403985</wp:posOffset>
@@ -11064,6 +10236,22 @@
     </w:p>
     <w:p>
       <w:pPr>
+        <w:rPr>
+          <w:sz w:val="24"/>
+          <w:szCs w:val="24"/>
+        </w:rPr>
+      </w:pPr>
+    </w:p>
+    <w:p>
+      <w:pPr>
+        <w:rPr>
+          <w:sz w:val="24"/>
+          <w:szCs w:val="24"/>
+        </w:rPr>
+      </w:pPr>
+    </w:p>
+    <w:p>
+      <w:pPr>
         <w:pStyle w:val="Heading3"/>
         <w:rPr>
           <w:rFonts w:ascii="Georgia" w:hAnsi="Georgia"/>
@@ -11078,6 +10266,7 @@
           <w:sz w:val="40"/>
           <w:szCs w:val="40"/>
         </w:rPr>
+        <w:lastRenderedPageBreak/>
         <w:t>Komunikacija unutar aplikacije</w:t>
       </w:r>
       <w:bookmarkEnd w:id="13"/>
@@ -11135,16 +10324,7 @@
           <w:sz w:val="24"/>
           <w:szCs w:val="24"/>
         </w:rPr>
-        <w:t xml:space="preserve"> potrebno je mladima omogućiti da sva pitanja i nedoumice mogu riješiti bez dolaska u banku. Sama aplikacija može riješiti taj problem tako što će korisnici kroz aplikaciju moći komunicirati s bankom. Ukoliko mladi imaju bilo kakvo pitanje u vezi usluga ili trebaju bilo koji oblik pomoći </w:t>
-      </w:r>
-      <w:r>
-        <w:rPr>
-          <w:rFonts w:ascii="Georgia" w:hAnsi="Georgia"/>
-          <w:sz w:val="24"/>
-          <w:szCs w:val="24"/>
-        </w:rPr>
-        <w:lastRenderedPageBreak/>
-        <w:t>jednostavno mogu objasniti svoj problem kako bi im banka u najkraćem roku pomogla u otklanjanju problema.</w:t>
+        <w:t xml:space="preserve"> potrebno je mladima omogućiti da sva pitanja i nedoumice mogu riješiti bez dolaska u banku. Sama aplikacija može riješiti taj problem tako što će korisnici kroz aplikaciju moći komunicirati s bankom. Ukoliko mladi imaju bilo kakvo pitanje u vezi usluga ili trebaju bilo koji oblik pomoći jednostavno mogu objasniti svoj problem kako bi im banka u najkraćem roku pomogla u otklanjanju problema.</w:t>
       </w:r>
     </w:p>
     <w:p>
@@ -11513,46 +10693,67 @@
     </w:p>
     <w:p>
       <w:pPr>
-        <w:rPr>
-          <w:sz w:val="24"/>
-          <w:szCs w:val="24"/>
-        </w:rPr>
-      </w:pPr>
-    </w:p>
-    <w:p>
-      <w:pPr>
-        <w:keepNext/>
         <w:jc w:val="center"/>
-      </w:pPr>
-      <w:r>
-        <w:rPr>
-          <w:sz w:val="24"/>
-          <w:szCs w:val="24"/>
-        </w:rPr>
-        <w:pict w14:anchorId="505E860E">
-          <v:shapetype id="_x0000_t75" coordsize="21600,21600" o:spt="75" o:preferrelative="t" path="m@4@5l@4@11@9@11@9@5xe" filled="f" stroked="f">
-            <v:stroke joinstyle="miter"/>
-            <v:formulas>
-              <v:f eqn="if lineDrawn pixelLineWidth 0"/>
-              <v:f eqn="sum @0 1 0"/>
-              <v:f eqn="sum 0 0 @1"/>
-              <v:f eqn="prod @2 1 2"/>
-              <v:f eqn="prod @3 21600 pixelWidth"/>
-              <v:f eqn="prod @3 21600 pixelHeight"/>
-              <v:f eqn="sum @0 0 1"/>
-              <v:f eqn="prod @6 1 2"/>
-              <v:f eqn="prod @7 21600 pixelWidth"/>
-              <v:f eqn="sum @8 21600 0"/>
-              <v:f eqn="prod @7 21600 pixelHeight"/>
-              <v:f eqn="sum @10 21600 0"/>
-            </v:formulas>
-            <v:path o:extrusionok="f" gradientshapeok="t" o:connecttype="rect"/>
-            <o:lock v:ext="edit" aspectratio="t"/>
-          </v:shapetype>
-          <v:shape id="_x0000_i1025" type="#_x0000_t75" style="width:164.75pt;height:292.6pt">
-            <v:imagedata r:id="rId19" o:title="g1_App-Notification-220x390"/>
-          </v:shape>
-        </w:pict>
+        <w:rPr>
+          <w:sz w:val="24"/>
+          <w:szCs w:val="24"/>
+        </w:rPr>
+      </w:pPr>
+      <w:r>
+        <w:rPr>
+          <w:noProof/>
+          <w:sz w:val="24"/>
+          <w:szCs w:val="24"/>
+          <w:lang w:eastAsia="hr-HR"/>
+        </w:rPr>
+        <w:drawing>
+          <wp:inline distT="0" distB="0" distL="0" distR="0" wp14:anchorId="101C5D61" wp14:editId="73553B57">
+            <wp:extent cx="1846052" cy="3139440"/>
+            <wp:effectExtent l="0" t="0" r="0" b="0"/>
+            <wp:docPr id="1" name="Picture 1" descr="g1_App-Notification-220x390"/>
+            <wp:cNvGraphicFramePr>
+              <a:graphicFrameLocks xmlns:a="http://schemas.openxmlformats.org/drawingml/2006/main" noChangeAspect="1"/>
+            </wp:cNvGraphicFramePr>
+            <a:graphic xmlns:a="http://schemas.openxmlformats.org/drawingml/2006/main">
+              <a:graphicData uri="http://schemas.openxmlformats.org/drawingml/2006/picture">
+                <pic:pic xmlns:pic="http://schemas.openxmlformats.org/drawingml/2006/picture">
+                  <pic:nvPicPr>
+                    <pic:cNvPr id="0" name="Picture 5" descr="g1_App-Notification-220x390"/>
+                    <pic:cNvPicPr>
+                      <a:picLocks noChangeAspect="1" noChangeArrowheads="1"/>
+                    </pic:cNvPicPr>
+                  </pic:nvPicPr>
+                  <pic:blipFill>
+                    <a:blip r:embed="rId19">
+                      <a:extLst>
+                        <a:ext uri="{28A0092B-C50C-407E-A947-70E740481C1C}">
+                          <a14:useLocalDpi xmlns:a14="http://schemas.microsoft.com/office/drawing/2010/main" val="0"/>
+                        </a:ext>
+                      </a:extLst>
+                    </a:blip>
+                    <a:srcRect/>
+                    <a:stretch>
+                      <a:fillRect/>
+                    </a:stretch>
+                  </pic:blipFill>
+                  <pic:spPr bwMode="auto">
+                    <a:xfrm>
+                      <a:off x="0" y="0"/>
+                      <a:ext cx="1849670" cy="3145593"/>
+                    </a:xfrm>
+                    <a:prstGeom prst="rect">
+                      <a:avLst/>
+                    </a:prstGeom>
+                    <a:noFill/>
+                    <a:ln>
+                      <a:noFill/>
+                    </a:ln>
+                  </pic:spPr>
+                </pic:pic>
+              </a:graphicData>
+            </a:graphic>
+          </wp:inline>
+        </w:drawing>
       </w:r>
     </w:p>
     <w:p>
@@ -11628,21 +10829,8 @@
         </w:rPr>
         <w:t>: notifikacija koja se pojavljuje na zaključanom zaslonu</w:t>
       </w:r>
-    </w:p>
-    <w:p>
-      <w:pPr>
-        <w:rPr>
-          <w:sz w:val="24"/>
-          <w:szCs w:val="24"/>
-        </w:rPr>
-      </w:pPr>
-    </w:p>
-    <w:p>
       <w:bookmarkStart w:id="15" w:name="_Toc417083508"/>
     </w:p>
-    <w:p/>
-    <w:p/>
-    <w:p/>
     <w:p>
       <w:pPr>
         <w:pStyle w:val="Heading3"/>
@@ -11658,6 +10846,7 @@
           <w:sz w:val="40"/>
           <w:szCs w:val="40"/>
         </w:rPr>
+        <w:lastRenderedPageBreak/>
         <w:t>Loyalty program</w:t>
       </w:r>
       <w:bookmarkEnd w:id="15"/>
@@ -11679,7 +10868,7 @@
           <w:lang w:eastAsia="hr-HR"/>
         </w:rPr>
         <w:drawing>
-          <wp:anchor distT="0" distB="0" distL="114300" distR="114300" simplePos="0" relativeHeight="251659776" behindDoc="1" locked="0" layoutInCell="1" allowOverlap="1" wp14:anchorId="2EB40836" wp14:editId="4B181D74">
+          <wp:anchor distT="0" distB="0" distL="114300" distR="114300" simplePos="0" relativeHeight="251660800" behindDoc="1" locked="0" layoutInCell="1" allowOverlap="1" wp14:anchorId="2EB40836" wp14:editId="4B181D74">
             <wp:simplePos x="0" y="0"/>
             <wp:positionH relativeFrom="margin">
               <wp:posOffset>1512732</wp:posOffset>
@@ -11919,7 +11108,7 @@
           <w:sz w:val="24"/>
           <w:szCs w:val="24"/>
         </w:rPr>
-        <w:t xml:space="preserve">Jedan od problema koji mladi imaju u svojim svakodnevnim životima je upravljanje financijama. Stoga smo odlučili kako bi dio aplikacije trebao pomoći mladima u upravljanju financijama. Zaba već posjeduje financijski planer i nudi široku paletu usluga koje mogu pomoći mladima. Smatramo kako bi mobilna aplikacija trebala </w:t>
+        <w:t xml:space="preserve">Jedan od problema koji mladi imaju u svojim svakodnevnim životima je upravljanje financijama. Stoga smo odlučili kako bi dio aplikacije trebao pomoći mladima u upravljanju financijama. Zaba već posjeduje financijski planer i nudi široku paletu usluga koje mogu pomoći mladima. Smatramo kako bi mobilna aplikacija trebala sadržavati neke od funkcionalnosti Zabinog financijskog planera. Mladima je potrebno omogućiti praćenje troškova na mjesečnoj i godišnjoj razini, postavljanje određenih ograničenja ili ciljeva koje žele ostvariti (štednja za putovanje, računalo, </w:t>
       </w:r>
       <w:r>
         <w:rPr>
@@ -11928,7 +11117,7 @@
           <w:szCs w:val="24"/>
         </w:rPr>
         <w:lastRenderedPageBreak/>
-        <w:t xml:space="preserve">sadržavati neke od funkcionalnosti Zabinog financijskog planera. Mladima je potrebno omogućiti praćenje troškova na mjesečnoj i godišnjoj razini, postavljanje određenih ograničenja ili ciljeva koje žele ostvariti (štednja za putovanje, računalo, ljetovanje ili nešto slično). </w:t>
+        <w:t xml:space="preserve">ljetovanje ili nešto slično). </w:t>
       </w:r>
     </w:p>
     <w:p>
@@ -12035,7 +11224,7 @@
           <w:lang w:eastAsia="hr-HR"/>
         </w:rPr>
         <w:drawing>
-          <wp:anchor distT="0" distB="0" distL="114300" distR="114300" simplePos="0" relativeHeight="251663872" behindDoc="1" locked="0" layoutInCell="1" allowOverlap="1" wp14:anchorId="17F38F83" wp14:editId="7D437319">
+          <wp:anchor distT="0" distB="0" distL="114300" distR="114300" simplePos="0" relativeHeight="251665920" behindDoc="1" locked="0" layoutInCell="1" allowOverlap="1" wp14:anchorId="17F38F83" wp14:editId="7D437319">
             <wp:simplePos x="0" y="0"/>
             <wp:positionH relativeFrom="column">
               <wp:posOffset>1687015</wp:posOffset>
@@ -12358,6 +11547,15 @@
           <w:szCs w:val="24"/>
         </w:rPr>
       </w:pPr>
+    </w:p>
+    <w:p>
+      <w:pPr>
+        <w:rPr>
+          <w:rFonts w:ascii="Georgia" w:hAnsi="Georgia"/>
+          <w:sz w:val="24"/>
+          <w:szCs w:val="24"/>
+        </w:rPr>
+      </w:pPr>
       <w:r>
         <w:rPr>
           <w:rFonts w:ascii="Georgia" w:hAnsi="Georgia"/>
@@ -12628,7 +11826,26 @@
           <w:szCs w:val="24"/>
         </w:rPr>
         <w:pict w14:anchorId="742C981E">
-          <v:shape id="_x0000_i1026" type="#_x0000_t75" style="width:453.3pt;height:211.4pt">
+          <v:shapetype id="_x0000_t75" coordsize="21600,21600" o:spt="75" o:preferrelative="t" path="m@4@5l@4@11@9@11@9@5xe" filled="f" stroked="f">
+            <v:stroke joinstyle="miter"/>
+            <v:formulas>
+              <v:f eqn="if lineDrawn pixelLineWidth 0"/>
+              <v:f eqn="sum @0 1 0"/>
+              <v:f eqn="sum 0 0 @1"/>
+              <v:f eqn="prod @2 1 2"/>
+              <v:f eqn="prod @3 21600 pixelWidth"/>
+              <v:f eqn="prod @3 21600 pixelHeight"/>
+              <v:f eqn="sum @0 0 1"/>
+              <v:f eqn="prod @6 1 2"/>
+              <v:f eqn="prod @7 21600 pixelWidth"/>
+              <v:f eqn="sum @8 21600 0"/>
+              <v:f eqn="prod @7 21600 pixelHeight"/>
+              <v:f eqn="sum @10 21600 0"/>
+            </v:formulas>
+            <v:path o:extrusionok="f" gradientshapeok="t" o:connecttype="rect"/>
+            <o:lock v:ext="edit" aspectratio="t"/>
+          </v:shapetype>
+          <v:shape id="_x0000_i1025" type="#_x0000_t75" style="width:453.05pt;height:211.25pt">
             <v:imagedata r:id="rId22" o:title="St-George-Smart-Watch-2"/>
           </v:shape>
         </w:pict>
@@ -12922,7 +12139,7 @@
           <w:szCs w:val="40"/>
         </w:rPr>
         <w:lastRenderedPageBreak/>
-        <w:t>Upute za korištenje</w:t>
+        <w:t>Naputci</w:t>
       </w:r>
       <w:r>
         <w:rPr>
@@ -12930,7 +12147,7 @@
           <w:sz w:val="40"/>
           <w:szCs w:val="40"/>
         </w:rPr>
-        <w:t xml:space="preserve"> aplikacij</w:t>
+        <w:t xml:space="preserve"> za korištenje</w:t>
       </w:r>
       <w:r>
         <w:rPr>
@@ -12938,6 +12155,14 @@
           <w:sz w:val="40"/>
           <w:szCs w:val="40"/>
         </w:rPr>
+        <w:t xml:space="preserve"> aplikacij</w:t>
+      </w:r>
+      <w:r>
+        <w:rPr>
+          <w:rFonts w:ascii="Georgia" w:hAnsi="Georgia"/>
+          <w:sz w:val="40"/>
+          <w:szCs w:val="40"/>
+        </w:rPr>
         <w:t>e</w:t>
       </w:r>
       <w:bookmarkEnd w:id="18"/>
@@ -13084,15 +12309,96 @@
           <w:sz w:val="24"/>
           <w:szCs w:val="24"/>
         </w:rPr>
-        <w:t xml:space="preserve"> </w:t>
-      </w:r>
-      <w:r>
-        <w:rPr>
-          <w:rFonts w:ascii="Georgia" w:hAnsi="Georgia"/>
-          <w:sz w:val="24"/>
-          <w:szCs w:val="24"/>
-        </w:rPr>
-        <w:t xml:space="preserve"> DOVRSITI</w:t>
+        <w:t>je u pitanju novac koji korisnik posjeduje i normalno je da pos</w:t>
+      </w:r>
+      <w:r>
+        <w:rPr>
+          <w:rFonts w:ascii="Georgia" w:hAnsi="Georgia"/>
+          <w:sz w:val="24"/>
+          <w:szCs w:val="24"/>
+        </w:rPr>
+        <w:t>toji strah od krađe tog novca. Stručno osoblje banke koje se brine za sigurnosni aspekt bankarskog sustava naravno zna kakve sve prijetnje postoje te nastoje na najbolji i najbrži način ispraviti propuste koji bi mogli ugroziti podatke krajnjih korisnika</w:t>
+      </w:r>
+      <w:r>
+        <w:rPr>
+          <w:rFonts w:ascii="Georgia" w:hAnsi="Georgia"/>
+          <w:sz w:val="24"/>
+          <w:szCs w:val="24"/>
+        </w:rPr>
+        <w:t>, ali korisnici očito nisu toga svjesni</w:t>
+      </w:r>
+      <w:r>
+        <w:rPr>
+          <w:rFonts w:ascii="Georgia" w:hAnsi="Georgia"/>
+          <w:sz w:val="24"/>
+          <w:szCs w:val="24"/>
+        </w:rPr>
+        <w:t>. Kada se stvari vezane za sigurnost nastoje objasniti korisnic</w:t>
+      </w:r>
+      <w:r>
+        <w:rPr>
+          <w:rFonts w:ascii="Georgia" w:hAnsi="Georgia"/>
+          <w:sz w:val="24"/>
+          <w:szCs w:val="24"/>
+        </w:rPr>
+        <w:t>im</w:t>
+      </w:r>
+      <w:r>
+        <w:rPr>
+          <w:rFonts w:ascii="Georgia" w:hAnsi="Georgia"/>
+          <w:sz w:val="24"/>
+          <w:szCs w:val="24"/>
+        </w:rPr>
+        <w:t>a</w:t>
+      </w:r>
+      <w:r>
+        <w:rPr>
+          <w:rFonts w:ascii="Georgia" w:hAnsi="Georgia"/>
+          <w:sz w:val="24"/>
+          <w:szCs w:val="24"/>
+        </w:rPr>
+        <w:t>,</w:t>
+      </w:r>
+      <w:r>
+        <w:rPr>
+          <w:rFonts w:ascii="Georgia" w:hAnsi="Georgia"/>
+          <w:sz w:val="24"/>
+          <w:szCs w:val="24"/>
+        </w:rPr>
+        <w:t xml:space="preserve"> to je najčešće u terminima koji su njima nepoznati i zbunjujući</w:t>
+      </w:r>
+      <w:r>
+        <w:rPr>
+          <w:rFonts w:ascii="Georgia" w:hAnsi="Georgia"/>
+          <w:sz w:val="24"/>
+          <w:szCs w:val="24"/>
+        </w:rPr>
+        <w:t xml:space="preserve"> pa</w:t>
+      </w:r>
+      <w:r>
+        <w:rPr>
+          <w:rFonts w:ascii="Georgia" w:hAnsi="Georgia"/>
+          <w:sz w:val="24"/>
+          <w:szCs w:val="24"/>
+        </w:rPr>
+        <w:t xml:space="preserve"> to im ne ulijeva povjerenje.</w:t>
+      </w:r>
+    </w:p>
+    <w:p>
+      <w:pPr>
+        <w:rPr>
+          <w:rFonts w:ascii="Georgia" w:hAnsi="Georgia"/>
+          <w:sz w:val="24"/>
+          <w:szCs w:val="24"/>
+        </w:rPr>
+      </w:pPr>
+      <w:r>
+        <w:rPr>
+          <w:rFonts w:ascii="Georgia" w:hAnsi="Georgia"/>
+          <w:sz w:val="24"/>
+          <w:szCs w:val="24"/>
+        </w:rPr>
+        <w:t>U aplikaciji bi se prilikom povezivanja računa trebao prikazivati kratak opis koliko je u biti sigurna aplikacija, ali na laički način koji bi svaki korisnik mogao razumjeti, što bi korisnike potaklo da nastave koristiti aplikaciju.</w:t>
       </w:r>
     </w:p>
     <w:sectPr>
@@ -13142,6 +12448,7 @@
         <w:docPartUnique/>
       </w:docPartObj>
     </w:sdtPr>
+    <w:sdtEndPr/>
     <w:sdtContent>
       <w:p>
         <w:pPr>
@@ -13197,7 +12504,7 @@
                           <w:color w:val="8C8C8C" w:themeColor="background1" w:themeShade="8C"/>
                           <w:sz w:val="24"/>
                         </w:rPr>
-                        <w:t>21</w:t>
+                        <w:t>22</w:t>
                       </w:r>
                       <w:r>
                         <w:rPr>
@@ -15287,7 +14594,7 @@
 </file>
 
 <file path=customXml/itemProps1.xml><?xml version="1.0" encoding="utf-8"?>
-<ds:datastoreItem xmlns:ds="http://schemas.openxmlformats.org/officeDocument/2006/customXml" ds:itemID="{1A702BB4-59C8-49C5-9D17-682B6FC87BC0}">
+<ds:datastoreItem xmlns:ds="http://schemas.openxmlformats.org/officeDocument/2006/customXml" ds:itemID="{10B69A4F-1C2D-449A-8257-E1C23ABEC063}">
   <ds:schemaRefs>
     <ds:schemaRef ds:uri="http://schemas.openxmlformats.org/officeDocument/2006/bibliography"/>
   </ds:schemaRefs>

</xml_diff>

<commit_message>
Folderi rasopređeni, konačna verzija, markdown ispravljene leksicke greske
</commit_message>
<xml_diff>
--- a/Final_versions/Final.docx
+++ b/Final_versions/Final.docx
@@ -1265,6 +1265,15 @@
             </w:r>
             <w:r>
               <w:rPr>
+                <w:rStyle w:val="Hyperlink"/>
+                <w:rFonts w:ascii="Georgia" w:hAnsi="Georgia"/>
+                <w:noProof/>
+                <w:sz w:val="24"/>
+              </w:rPr>
+              <w:t xml:space="preserve"> i inovativnosti</w:t>
+            </w:r>
+            <w:r>
+              <w:rPr>
                 <w:rFonts w:ascii="Georgia" w:hAnsi="Georgia"/>
                 <w:noProof/>
                 <w:webHidden/>
@@ -2079,7 +2088,16 @@
                 <w:noProof/>
                 <w:sz w:val="24"/>
               </w:rPr>
-              <w:t>Upute za korištenje aplikacije</w:t>
+              <w:t>Naputci</w:t>
+            </w:r>
+            <w:r>
+              <w:rPr>
+                <w:rStyle w:val="Hyperlink"/>
+                <w:rFonts w:ascii="Georgia" w:hAnsi="Georgia"/>
+                <w:noProof/>
+                <w:sz w:val="24"/>
+              </w:rPr>
+              <w:t xml:space="preserve"> za korištenje aplikacije</w:t>
             </w:r>
             <w:r>
               <w:rPr>
@@ -8811,8 +8829,6 @@
         </w:rPr>
         <w:t xml:space="preserve"> i inovativnosti</w:t>
       </w:r>
-      <w:bookmarkStart w:id="9" w:name="_GoBack"/>
-      <w:bookmarkEnd w:id="9"/>
     </w:p>
     <w:p>
       <w:pPr>
@@ -9314,7 +9330,7 @@
           <w:szCs w:val="40"/>
         </w:rPr>
       </w:pPr>
-      <w:bookmarkStart w:id="10" w:name="_Toc417083503"/>
+      <w:bookmarkStart w:id="9" w:name="_Toc417083503"/>
       <w:r>
         <w:rPr>
           <w:rFonts w:ascii="Georgia" w:hAnsi="Georgia"/>
@@ -9356,7 +9372,7 @@
         </w:rPr>
         <w:t>plan</w:t>
       </w:r>
-      <w:bookmarkEnd w:id="10"/>
+      <w:bookmarkEnd w:id="9"/>
     </w:p>
     <w:p>
       <w:pPr>
@@ -9837,7 +9853,7 @@
           <w:szCs w:val="52"/>
         </w:rPr>
       </w:pPr>
-      <w:bookmarkStart w:id="11" w:name="_Toc417083504"/>
+      <w:bookmarkStart w:id="10" w:name="_Toc417083504"/>
       <w:r>
         <w:rPr>
           <w:rFonts w:ascii="Georgia" w:hAnsi="Georgia"/>
@@ -9854,7 +9870,7 @@
         </w:rPr>
         <w:t>Instrukcije za izradu aplikacije</w:t>
       </w:r>
-      <w:bookmarkEnd w:id="11"/>
+      <w:bookmarkEnd w:id="10"/>
     </w:p>
     <w:p>
       <w:pPr>
@@ -9872,7 +9888,7 @@
           <w:szCs w:val="40"/>
         </w:rPr>
       </w:pPr>
-      <w:bookmarkStart w:id="12" w:name="_Toc417083505"/>
+      <w:bookmarkStart w:id="11" w:name="_Toc417083505"/>
       <w:r>
         <w:rPr>
           <w:rFonts w:ascii="Georgia" w:hAnsi="Georgia"/>
@@ -9881,7 +9897,7 @@
         </w:rPr>
         <w:t>Praćenje dugovanja</w:t>
       </w:r>
-      <w:bookmarkEnd w:id="12"/>
+      <w:bookmarkEnd w:id="11"/>
     </w:p>
     <w:p>
       <w:pPr>
@@ -10259,7 +10275,7 @@
           <w:szCs w:val="40"/>
         </w:rPr>
       </w:pPr>
-      <w:bookmarkStart w:id="13" w:name="_Toc417083506"/>
+      <w:bookmarkStart w:id="12" w:name="_Toc417083506"/>
       <w:r>
         <w:rPr>
           <w:rFonts w:ascii="Georgia" w:hAnsi="Georgia"/>
@@ -10269,7 +10285,7 @@
         <w:lastRenderedPageBreak/>
         <w:t>Komunikacija unutar aplikacije</w:t>
       </w:r>
-      <w:bookmarkEnd w:id="13"/>
+      <w:bookmarkEnd w:id="12"/>
     </w:p>
     <w:p>
       <w:pPr>
@@ -10370,7 +10386,7 @@
           <w:szCs w:val="40"/>
         </w:rPr>
       </w:pPr>
-      <w:bookmarkStart w:id="14" w:name="_Toc417083507"/>
+      <w:bookmarkStart w:id="13" w:name="_Toc417083507"/>
       <w:r>
         <w:rPr>
           <w:rFonts w:ascii="Georgia" w:hAnsi="Georgia"/>
@@ -10379,7 +10395,7 @@
         </w:rPr>
         <w:t>Notifikacije</w:t>
       </w:r>
-      <w:bookmarkEnd w:id="14"/>
+      <w:bookmarkEnd w:id="13"/>
     </w:p>
     <w:p>
       <w:pPr>
@@ -10829,7 +10845,7 @@
         </w:rPr>
         <w:t>: notifikacija koja se pojavljuje na zaključanom zaslonu</w:t>
       </w:r>
-      <w:bookmarkStart w:id="15" w:name="_Toc417083508"/>
+      <w:bookmarkStart w:id="14" w:name="_Toc417083508"/>
     </w:p>
     <w:p>
       <w:pPr>
@@ -10849,7 +10865,7 @@
         <w:lastRenderedPageBreak/>
         <w:t>Loyalty program</w:t>
       </w:r>
-      <w:bookmarkEnd w:id="15"/>
+      <w:bookmarkEnd w:id="14"/>
     </w:p>
     <w:p/>
     <w:p>
@@ -11063,7 +11079,7 @@
       </w:r>
     </w:p>
     <w:p>
-      <w:bookmarkStart w:id="16" w:name="_Toc417083509"/>
+      <w:bookmarkStart w:id="15" w:name="_Toc417083509"/>
     </w:p>
     <w:p/>
     <w:p>
@@ -11083,7 +11099,7 @@
         </w:rPr>
         <w:t>Financijski pomoćnik</w:t>
       </w:r>
-      <w:bookmarkEnd w:id="16"/>
+      <w:bookmarkEnd w:id="15"/>
     </w:p>
     <w:p>
       <w:pPr>
@@ -11337,7 +11353,7 @@
           <w:szCs w:val="40"/>
         </w:rPr>
       </w:pPr>
-      <w:bookmarkStart w:id="17" w:name="_Toc417083510"/>
+      <w:bookmarkStart w:id="16" w:name="_Toc417083510"/>
       <w:r>
         <w:rPr>
           <w:rFonts w:ascii="Georgia" w:hAnsi="Georgia"/>
@@ -11388,7 +11404,7 @@
         </w:rPr>
         <w:t>ikacije</w:t>
       </w:r>
-      <w:bookmarkEnd w:id="17"/>
+      <w:bookmarkEnd w:id="16"/>
     </w:p>
     <w:p>
       <w:pPr>
@@ -11845,7 +11861,7 @@
             <v:path o:extrusionok="f" gradientshapeok="t" o:connecttype="rect"/>
             <o:lock v:ext="edit" aspectratio="t"/>
           </v:shapetype>
-          <v:shape id="_x0000_i1025" type="#_x0000_t75" style="width:453.05pt;height:211.25pt">
+          <v:shape id="_x0000_i1025" type="#_x0000_t75" style="width:453pt;height:211.5pt">
             <v:imagedata r:id="rId22" o:title="St-George-Smart-Watch-2"/>
           </v:shape>
         </w:pict>
@@ -12131,7 +12147,7 @@
           <w:szCs w:val="40"/>
         </w:rPr>
       </w:pPr>
-      <w:bookmarkStart w:id="18" w:name="_Toc417083511"/>
+      <w:bookmarkStart w:id="17" w:name="_Toc417083511"/>
       <w:r>
         <w:rPr>
           <w:rFonts w:ascii="Georgia" w:hAnsi="Georgia"/>
@@ -12165,30 +12181,56 @@
         </w:rPr>
         <w:t>e</w:t>
       </w:r>
+      <w:bookmarkEnd w:id="17"/>
+    </w:p>
+    <w:p>
+      <w:pPr>
+        <w:rPr>
+          <w:rFonts w:ascii="Georgia" w:hAnsi="Georgia"/>
+        </w:rPr>
+      </w:pPr>
+    </w:p>
+    <w:p>
+      <w:pPr>
+        <w:rPr>
+          <w:rFonts w:ascii="Georgia" w:hAnsi="Georgia"/>
+          <w:sz w:val="24"/>
+          <w:szCs w:val="24"/>
+        </w:rPr>
+      </w:pPr>
+      <w:r>
+        <w:rPr>
+          <w:rFonts w:ascii="Georgia" w:hAnsi="Georgia"/>
+          <w:sz w:val="24"/>
+          <w:szCs w:val="24"/>
+        </w:rPr>
+        <w:t>Popriličan broj</w:t>
+      </w:r>
+      <w:r>
+        <w:rPr>
+          <w:rFonts w:ascii="Georgia" w:hAnsi="Georgia"/>
+          <w:sz w:val="24"/>
+          <w:szCs w:val="24"/>
+        </w:rPr>
+        <w:t xml:space="preserve"> ispitanika</w:t>
+      </w:r>
+      <w:r>
+        <w:rPr>
+          <w:rFonts w:ascii="Georgia" w:hAnsi="Georgia"/>
+          <w:sz w:val="24"/>
+          <w:szCs w:val="24"/>
+        </w:rPr>
+        <w:t xml:space="preserve"> se požalilo</w:t>
+      </w:r>
+      <w:bookmarkStart w:id="18" w:name="_GoBack"/>
       <w:bookmarkEnd w:id="18"/>
-    </w:p>
-    <w:p>
-      <w:pPr>
-        <w:rPr>
-          <w:rFonts w:ascii="Georgia" w:hAnsi="Georgia"/>
-        </w:rPr>
-      </w:pPr>
-    </w:p>
-    <w:p>
-      <w:pPr>
-        <w:rPr>
-          <w:rFonts w:ascii="Georgia" w:hAnsi="Georgia"/>
-          <w:sz w:val="24"/>
-          <w:szCs w:val="24"/>
-        </w:rPr>
-      </w:pPr>
-      <w:r>
-        <w:rPr>
-          <w:rFonts w:ascii="Georgia" w:hAnsi="Georgia"/>
-          <w:sz w:val="24"/>
-          <w:szCs w:val="24"/>
-        </w:rPr>
-        <w:t>Više ispitanika požalilo se kako su trenutne bankarske aplikacije prekomplicirane, stoga bi se pri izradi apl</w:t>
+      <w:r>
+        <w:rPr>
+          <w:rFonts w:ascii="Georgia" w:hAnsi="Georgia"/>
+          <w:sz w:val="24"/>
+          <w:szCs w:val="24"/>
+        </w:rPr>
+        <w:t xml:space="preserve"> kako su trenutne bankarske aplikacije prekomplicirane, stoga bi se pri izradi apl</w:t>
       </w:r>
       <w:r>
         <w:rPr>
@@ -12400,6 +12442,15 @@
         </w:rPr>
         <w:t>U aplikaciji bi se prilikom povezivanja računa trebao prikazivati kratak opis koliko je u biti sigurna aplikacija, ali na laički način koji bi svaki korisnik mogao razumjeti, što bi korisnike potaklo da nastave koristiti aplikaciju.</w:t>
       </w:r>
+    </w:p>
+    <w:p>
+      <w:pPr>
+        <w:rPr>
+          <w:rFonts w:ascii="Georgia" w:hAnsi="Georgia"/>
+          <w:sz w:val="24"/>
+          <w:szCs w:val="24"/>
+        </w:rPr>
+      </w:pPr>
     </w:p>
     <w:sectPr>
       <w:footerReference w:type="default" r:id="rId24"/>
@@ -12504,7 +12555,7 @@
                           <w:color w:val="8C8C8C" w:themeColor="background1" w:themeShade="8C"/>
                           <w:sz w:val="24"/>
                         </w:rPr>
-                        <w:t>22</w:t>
+                        <w:t>20</w:t>
                       </w:r>
                       <w:r>
                         <w:rPr>
@@ -14594,7 +14645,7 @@
 </file>
 
 <file path=customXml/itemProps1.xml><?xml version="1.0" encoding="utf-8"?>
-<ds:datastoreItem xmlns:ds="http://schemas.openxmlformats.org/officeDocument/2006/customXml" ds:itemID="{10B69A4F-1C2D-449A-8257-E1C23ABEC063}">
+<ds:datastoreItem xmlns:ds="http://schemas.openxmlformats.org/officeDocument/2006/customXml" ds:itemID="{B54CF33B-4A85-455D-A6E9-59E8A1293964}">
   <ds:schemaRefs>
     <ds:schemaRef ds:uri="http://schemas.openxmlformats.org/officeDocument/2006/bibliography"/>
   </ds:schemaRefs>

</xml_diff>